<commit_message>
Se agregan validacion a la funcion de registro_Viaje_ok
Ahora se valida que el chofer no haya hecho un viaje al mismo momento.
Que el turno seleccionado corresponda al rango horario seleccionado
</commit_message>
<xml_diff>
--- a/Estrategia.docx
+++ b/Estrategia.docx
@@ -8426,8 +8426,337 @@
         </w:rPr>
         <w:t>Recibe un id de cliente y devuelve el id de usuario.</w:t>
       </w:r>
+    </w:p>
+    <w:p>
+      <w:pPr>
+        <w:rPr>
+          <w:rFonts w:ascii="Arial" w:hAnsi="Arial" w:cs="Arial"/>
+          <w:sz w:val="24"/>
+          <w:szCs w:val="24"/>
+          <w:lang w:val="en-US"/>
+        </w:rPr>
+      </w:pPr>
+    </w:p>
+    <w:p>
+      <w:pPr>
+        <w:rPr>
+          <w:rFonts w:ascii="Arial" w:hAnsi="Arial" w:cs="Arial"/>
+          <w:sz w:val="24"/>
+          <w:szCs w:val="24"/>
+          <w:lang w:val="en-US"/>
+        </w:rPr>
+      </w:pPr>
+      <w:r>
+        <w:rPr>
+          <w:rFonts w:ascii="Arial" w:hAnsi="Arial" w:cs="Arial"/>
+          <w:sz w:val="24"/>
+          <w:szCs w:val="24"/>
+          <w:lang w:val="en-US"/>
+        </w:rPr>
+        <w:lastRenderedPageBreak/>
+        <w:t>[DESCONOCIDOS4].FN_VIAJE_RANGO_DENTRO_</w:t>
+      </w:r>
+      <w:proofErr w:type="gramStart"/>
+      <w:r>
+        <w:rPr>
+          <w:rFonts w:ascii="Arial" w:hAnsi="Arial" w:cs="Arial"/>
+          <w:sz w:val="24"/>
+          <w:szCs w:val="24"/>
+          <w:lang w:val="en-US"/>
+        </w:rPr>
+        <w:t>TURNO(</w:t>
+      </w:r>
+      <w:proofErr w:type="gramEnd"/>
+      <w:r>
+        <w:rPr>
+          <w:rFonts w:ascii="Arial" w:hAnsi="Arial" w:cs="Arial"/>
+          <w:sz w:val="24"/>
+          <w:szCs w:val="24"/>
+          <w:lang w:val="en-US"/>
+        </w:rPr>
+        <w:t>@</w:t>
+      </w:r>
+      <w:proofErr w:type="spellStart"/>
+      <w:r>
+        <w:rPr>
+          <w:rFonts w:ascii="Arial" w:hAnsi="Arial" w:cs="Arial"/>
+          <w:sz w:val="24"/>
+          <w:szCs w:val="24"/>
+          <w:lang w:val="en-US"/>
+        </w:rPr>
+        <w:t>Turno</w:t>
+      </w:r>
+      <w:proofErr w:type="spellEnd"/>
+      <w:r>
+        <w:rPr>
+          <w:rFonts w:ascii="Arial" w:hAnsi="Arial" w:cs="Arial"/>
+          <w:sz w:val="24"/>
+          <w:szCs w:val="24"/>
+          <w:lang w:val="en-US"/>
+        </w:rPr>
+        <w:t xml:space="preserve"> INT,@</w:t>
+      </w:r>
+      <w:proofErr w:type="spellStart"/>
+      <w:r>
+        <w:rPr>
+          <w:rFonts w:ascii="Arial" w:hAnsi="Arial" w:cs="Arial"/>
+          <w:sz w:val="24"/>
+          <w:szCs w:val="24"/>
+          <w:lang w:val="en-US"/>
+        </w:rPr>
+        <w:t>Hini</w:t>
+      </w:r>
+      <w:proofErr w:type="spellEnd"/>
+      <w:r>
+        <w:rPr>
+          <w:rFonts w:ascii="Arial" w:hAnsi="Arial" w:cs="Arial"/>
+          <w:sz w:val="24"/>
+          <w:szCs w:val="24"/>
+          <w:lang w:val="en-US"/>
+        </w:rPr>
+        <w:t xml:space="preserve"> DATETIME,@</w:t>
+      </w:r>
+      <w:proofErr w:type="spellStart"/>
+      <w:r>
+        <w:rPr>
+          <w:rFonts w:ascii="Arial" w:hAnsi="Arial" w:cs="Arial"/>
+          <w:sz w:val="24"/>
+          <w:szCs w:val="24"/>
+          <w:lang w:val="en-US"/>
+        </w:rPr>
+        <w:t>Hfin</w:t>
+      </w:r>
+      <w:proofErr w:type="spellEnd"/>
+      <w:r>
+        <w:rPr>
+          <w:rFonts w:ascii="Arial" w:hAnsi="Arial" w:cs="Arial"/>
+          <w:sz w:val="24"/>
+          <w:szCs w:val="24"/>
+          <w:lang w:val="en-US"/>
+        </w:rPr>
+        <w:t xml:space="preserve"> DATETIME)</w:t>
+      </w:r>
+    </w:p>
+    <w:p>
+      <w:pPr>
+        <w:pStyle w:val="ListParagraph"/>
+        <w:numPr>
+          <w:ilvl w:val="0"/>
+          <w:numId w:val="10"/>
+        </w:numPr>
+        <w:rPr>
+          <w:rFonts w:ascii="Arial" w:hAnsi="Arial" w:cs="Arial"/>
+          <w:sz w:val="24"/>
+          <w:szCs w:val="24"/>
+          <w:lang w:val="es-ES"/>
+        </w:rPr>
+      </w:pPr>
+      <w:r>
+        <w:rPr>
+          <w:rFonts w:ascii="Arial" w:hAnsi="Arial" w:cs="Arial"/>
+          <w:sz w:val="24"/>
+          <w:szCs w:val="24"/>
+          <w:lang w:val="es-ES"/>
+        </w:rPr>
+        <w:t>Recibe un turno,</w:t>
+      </w:r>
+      <w:r>
+        <w:rPr>
+          <w:rFonts w:ascii="Arial" w:hAnsi="Arial" w:cs="Arial"/>
+          <w:sz w:val="24"/>
+          <w:szCs w:val="24"/>
+          <w:lang w:val="es-ES"/>
+        </w:rPr>
+        <w:t xml:space="preserve"> </w:t>
+      </w:r>
+      <w:r>
+        <w:rPr>
+          <w:rFonts w:ascii="Arial" w:hAnsi="Arial" w:cs="Arial"/>
+          <w:sz w:val="24"/>
+          <w:szCs w:val="24"/>
+          <w:lang w:val="es-ES"/>
+        </w:rPr>
+        <w:t>una fecha y hora de inicio y una fecha y hora de finalización, y devuelve 1 si el rango horario se encuentra dentro del rango horario de</w:t>
+      </w:r>
+      <w:r>
+        <w:rPr>
+          <w:rFonts w:ascii="Arial" w:hAnsi="Arial" w:cs="Arial"/>
+          <w:sz w:val="24"/>
+          <w:szCs w:val="24"/>
+          <w:lang w:val="es-ES"/>
+        </w:rPr>
+        <w:t>l turno, 0 por el contrario.</w:t>
+      </w:r>
       <w:bookmarkStart w:id="0" w:name="_GoBack"/>
       <w:bookmarkEnd w:id="0"/>
+    </w:p>
+    <w:p>
+      <w:pPr>
+        <w:rPr>
+          <w:rFonts w:ascii="Arial" w:hAnsi="Arial" w:cs="Arial"/>
+          <w:sz w:val="24"/>
+          <w:szCs w:val="24"/>
+          <w:lang w:val="en-US"/>
+        </w:rPr>
+      </w:pPr>
+      <w:r>
+        <w:rPr>
+          <w:rFonts w:ascii="Arial" w:hAnsi="Arial" w:cs="Arial"/>
+          <w:sz w:val="24"/>
+          <w:szCs w:val="24"/>
+          <w:lang w:val="en-US"/>
+        </w:rPr>
+        <w:t>[DESCONOCIDOS4].FN_VIAJE_RANGO_OK_</w:t>
+      </w:r>
+      <w:proofErr w:type="gramStart"/>
+      <w:r>
+        <w:rPr>
+          <w:rFonts w:ascii="Arial" w:hAnsi="Arial" w:cs="Arial"/>
+          <w:sz w:val="24"/>
+          <w:szCs w:val="24"/>
+          <w:lang w:val="en-US"/>
+        </w:rPr>
+        <w:t>CHO(</w:t>
+      </w:r>
+      <w:proofErr w:type="gramEnd"/>
+      <w:r>
+        <w:rPr>
+          <w:rFonts w:ascii="Arial" w:hAnsi="Arial" w:cs="Arial"/>
+          <w:sz w:val="24"/>
+          <w:szCs w:val="24"/>
+          <w:lang w:val="en-US"/>
+        </w:rPr>
+        <w:t>@Cho INT,@</w:t>
+      </w:r>
+      <w:proofErr w:type="spellStart"/>
+      <w:r>
+        <w:rPr>
+          <w:rFonts w:ascii="Arial" w:hAnsi="Arial" w:cs="Arial"/>
+          <w:sz w:val="24"/>
+          <w:szCs w:val="24"/>
+          <w:lang w:val="en-US"/>
+        </w:rPr>
+        <w:t>Hini</w:t>
+      </w:r>
+      <w:proofErr w:type="spellEnd"/>
+      <w:r>
+        <w:rPr>
+          <w:rFonts w:ascii="Arial" w:hAnsi="Arial" w:cs="Arial"/>
+          <w:sz w:val="24"/>
+          <w:szCs w:val="24"/>
+          <w:lang w:val="en-US"/>
+        </w:rPr>
+        <w:t xml:space="preserve"> DATETIME,@</w:t>
+      </w:r>
+      <w:proofErr w:type="spellStart"/>
+      <w:r>
+        <w:rPr>
+          <w:rFonts w:ascii="Arial" w:hAnsi="Arial" w:cs="Arial"/>
+          <w:sz w:val="24"/>
+          <w:szCs w:val="24"/>
+          <w:lang w:val="en-US"/>
+        </w:rPr>
+        <w:t>Hfin</w:t>
+      </w:r>
+      <w:proofErr w:type="spellEnd"/>
+      <w:r>
+        <w:rPr>
+          <w:rFonts w:ascii="Arial" w:hAnsi="Arial" w:cs="Arial"/>
+          <w:sz w:val="24"/>
+          <w:szCs w:val="24"/>
+          <w:lang w:val="en-US"/>
+        </w:rPr>
+        <w:t xml:space="preserve"> DATETIME)</w:t>
+      </w:r>
+    </w:p>
+    <w:p>
+      <w:pPr>
+        <w:pStyle w:val="ListParagraph"/>
+        <w:numPr>
+          <w:ilvl w:val="0"/>
+          <w:numId w:val="10"/>
+        </w:numPr>
+        <w:rPr>
+          <w:rFonts w:ascii="Arial" w:hAnsi="Arial" w:cs="Arial"/>
+          <w:sz w:val="24"/>
+          <w:szCs w:val="24"/>
+          <w:lang w:val="es-ES"/>
+        </w:rPr>
+      </w:pPr>
+      <w:r>
+        <w:rPr>
+          <w:rFonts w:ascii="Arial" w:hAnsi="Arial" w:cs="Arial"/>
+          <w:sz w:val="24"/>
+          <w:szCs w:val="24"/>
+          <w:lang w:val="es-ES"/>
+        </w:rPr>
+        <w:t>Recibe un turno,</w:t>
+      </w:r>
+      <w:r>
+        <w:rPr>
+          <w:rFonts w:ascii="Arial" w:hAnsi="Arial" w:cs="Arial"/>
+          <w:sz w:val="24"/>
+          <w:szCs w:val="24"/>
+          <w:lang w:val="es-ES"/>
+        </w:rPr>
+        <w:t xml:space="preserve"> </w:t>
+      </w:r>
+      <w:r>
+        <w:rPr>
+          <w:rFonts w:ascii="Arial" w:hAnsi="Arial" w:cs="Arial"/>
+          <w:sz w:val="24"/>
+          <w:szCs w:val="24"/>
+          <w:lang w:val="es-ES"/>
+        </w:rPr>
+        <w:t xml:space="preserve">una fecha y hora de inicio y una fecha y hora de </w:t>
+      </w:r>
+      <w:r>
+        <w:rPr>
+          <w:rFonts w:ascii="Arial" w:hAnsi="Arial" w:cs="Arial"/>
+          <w:sz w:val="24"/>
+          <w:szCs w:val="24"/>
+          <w:lang w:val="es-ES"/>
+        </w:rPr>
+        <w:t>finalización</w:t>
+      </w:r>
+      <w:r>
+        <w:rPr>
+          <w:rFonts w:ascii="Arial" w:hAnsi="Arial" w:cs="Arial"/>
+          <w:sz w:val="24"/>
+          <w:szCs w:val="24"/>
+          <w:lang w:val="es-ES"/>
+        </w:rPr>
+        <w:t>, y devuelve 1</w:t>
+      </w:r>
+      <w:r>
+        <w:rPr>
+          <w:rFonts w:ascii="Arial" w:hAnsi="Arial" w:cs="Arial"/>
+          <w:sz w:val="24"/>
+          <w:szCs w:val="24"/>
+          <w:lang w:val="es-ES"/>
+        </w:rPr>
+        <w:t xml:space="preserve"> si el rango horario y chofer no </w:t>
+      </w:r>
+      <w:proofErr w:type="spellStart"/>
+      <w:r>
+        <w:rPr>
+          <w:rFonts w:ascii="Arial" w:hAnsi="Arial" w:cs="Arial"/>
+          <w:sz w:val="24"/>
+          <w:szCs w:val="24"/>
+          <w:lang w:val="es-ES"/>
+        </w:rPr>
+        <w:t>colisian</w:t>
+      </w:r>
+      <w:proofErr w:type="spellEnd"/>
+      <w:r>
+        <w:rPr>
+          <w:rFonts w:ascii="Arial" w:hAnsi="Arial" w:cs="Arial"/>
+          <w:sz w:val="24"/>
+          <w:szCs w:val="24"/>
+          <w:lang w:val="es-ES"/>
+        </w:rPr>
+        <w:t xml:space="preserve"> con otro viaje del mismo chofer, 0 por el contrario</w:t>
+      </w:r>
     </w:p>
     <w:p>
       <w:pPr>
@@ -8738,6 +9067,7 @@
           <w:sz w:val="24"/>
           <w:szCs w:val="24"/>
         </w:rPr>
+        <w:lastRenderedPageBreak/>
         <w:fldChar w:fldCharType="begin"/>
       </w:r>
       <w:r>
@@ -8927,330 +9257,330 @@
           <w:sz w:val="24"/>
           <w:szCs w:val="24"/>
         </w:rPr>
+        <w:t>[DESCONOCIDOS4].PRC_MIGRA_AUTO</w:t>
+      </w:r>
+    </w:p>
+    <w:p>
+      <w:pPr>
+        <w:rPr>
+          <w:rFonts w:ascii="Arial" w:hAnsi="Arial" w:cs="Arial"/>
+          <w:sz w:val="24"/>
+          <w:szCs w:val="24"/>
+        </w:rPr>
+      </w:pPr>
+      <w:r>
+        <w:rPr>
+          <w:rFonts w:ascii="Arial" w:hAnsi="Arial" w:cs="Arial"/>
+          <w:sz w:val="24"/>
+          <w:szCs w:val="24"/>
+        </w:rPr>
+        <w:t>[DESCONOCIDOS4].PRC_MIGRA_TURNO</w:t>
+      </w:r>
+    </w:p>
+    <w:p>
+      <w:pPr>
+        <w:rPr>
+          <w:rFonts w:ascii="Arial" w:hAnsi="Arial" w:cs="Arial"/>
+          <w:sz w:val="24"/>
+          <w:szCs w:val="24"/>
+        </w:rPr>
+      </w:pPr>
+      <w:r>
+        <w:rPr>
+          <w:rFonts w:ascii="Arial" w:hAnsi="Arial" w:cs="Arial"/>
+          <w:sz w:val="24"/>
+          <w:szCs w:val="24"/>
+        </w:rPr>
+        <w:t>[DESCONOCIDOS4].PRC_MIGRA_UNIDAD_DISPONIBLE</w:t>
+      </w:r>
+    </w:p>
+    <w:p>
+      <w:pPr>
+        <w:rPr>
+          <w:rFonts w:ascii="Arial" w:hAnsi="Arial" w:cs="Arial"/>
+          <w:sz w:val="24"/>
+          <w:szCs w:val="24"/>
+        </w:rPr>
+      </w:pPr>
+      <w:r>
+        <w:rPr>
+          <w:rFonts w:ascii="Arial" w:hAnsi="Arial" w:cs="Arial"/>
+          <w:sz w:val="24"/>
+          <w:szCs w:val="24"/>
+        </w:rPr>
+        <w:t>[DESCONOCIDOS4].PRC_MIGRA_CAB_FACTURA</w:t>
+      </w:r>
+    </w:p>
+    <w:p>
+      <w:pPr>
+        <w:rPr>
+          <w:rFonts w:ascii="Arial" w:hAnsi="Arial" w:cs="Arial"/>
+          <w:sz w:val="24"/>
+          <w:szCs w:val="24"/>
+        </w:rPr>
+      </w:pPr>
+      <w:r>
+        <w:rPr>
+          <w:rFonts w:ascii="Arial" w:hAnsi="Arial" w:cs="Arial"/>
+          <w:sz w:val="24"/>
+          <w:szCs w:val="24"/>
+        </w:rPr>
+        <w:t>[DESCONOCIDOS4].PRC_MIGRA_VIAJE</w:t>
+      </w:r>
+    </w:p>
+    <w:p>
+      <w:pPr>
+        <w:rPr>
+          <w:rFonts w:ascii="Arial" w:hAnsi="Arial" w:cs="Arial"/>
+          <w:sz w:val="24"/>
+          <w:szCs w:val="24"/>
+        </w:rPr>
+      </w:pPr>
+      <w:r>
+        <w:rPr>
+          <w:rFonts w:ascii="Arial" w:hAnsi="Arial" w:cs="Arial"/>
+          <w:sz w:val="24"/>
+          <w:szCs w:val="24"/>
+        </w:rPr>
+        <w:t>[DESCONOCIDOS4].PRC_MIGRA_VIAJE_REP</w:t>
+      </w:r>
+    </w:p>
+    <w:p>
+      <w:pPr>
+        <w:rPr>
+          <w:rFonts w:ascii="Arial" w:hAnsi="Arial" w:cs="Arial"/>
+          <w:sz w:val="24"/>
+          <w:szCs w:val="24"/>
+        </w:rPr>
+      </w:pPr>
+      <w:r>
+        <w:rPr>
+          <w:rFonts w:ascii="Arial" w:hAnsi="Arial" w:cs="Arial"/>
+          <w:sz w:val="24"/>
+          <w:szCs w:val="24"/>
+        </w:rPr>
+        <w:t>[DESCONOCIDOS4].PRC_MIGRA_RENDICION_REP</w:t>
+      </w:r>
+    </w:p>
+    <w:p>
+      <w:pPr>
+        <w:rPr>
+          <w:rFonts w:ascii="Arial" w:hAnsi="Arial" w:cs="Arial"/>
+          <w:sz w:val="24"/>
+          <w:szCs w:val="24"/>
+        </w:rPr>
+      </w:pPr>
+      <w:r>
+        <w:rPr>
+          <w:rFonts w:ascii="Arial" w:hAnsi="Arial" w:cs="Arial"/>
+          <w:sz w:val="24"/>
+          <w:szCs w:val="24"/>
+        </w:rPr>
+        <w:t>[DESCONOCIDOS4].PRC_MIGRA_FACTURA_REP</w:t>
+      </w:r>
+    </w:p>
+    <w:p>
+      <w:pPr>
+        <w:rPr>
+          <w:rFonts w:ascii="Arial" w:hAnsi="Arial" w:cs="Arial"/>
+          <w:sz w:val="24"/>
+          <w:szCs w:val="24"/>
+        </w:rPr>
+      </w:pPr>
+      <w:r>
+        <w:rPr>
+          <w:rFonts w:ascii="Arial" w:hAnsi="Arial" w:cs="Arial"/>
+          <w:sz w:val="24"/>
+          <w:szCs w:val="24"/>
+        </w:rPr>
+        <w:t>[DESCONOCIDOS4].PRC_MIGRA_ITEM_FACTURA</w:t>
+      </w:r>
+    </w:p>
+    <w:p>
+      <w:pPr>
+        <w:rPr>
+          <w:rFonts w:ascii="Arial" w:hAnsi="Arial" w:cs="Arial"/>
+          <w:sz w:val="24"/>
+          <w:szCs w:val="24"/>
+        </w:rPr>
+      </w:pPr>
+      <w:r>
+        <w:rPr>
+          <w:rFonts w:ascii="Arial" w:hAnsi="Arial" w:cs="Arial"/>
+          <w:sz w:val="24"/>
+          <w:szCs w:val="24"/>
+        </w:rPr>
+        <w:t>[DESCONOCIDOS4].PRC_MIGRA_CAB_RENDICION</w:t>
+      </w:r>
+    </w:p>
+    <w:p>
+      <w:pPr>
+        <w:rPr>
+          <w:rFonts w:ascii="Arial" w:hAnsi="Arial" w:cs="Arial"/>
+          <w:sz w:val="24"/>
+          <w:szCs w:val="24"/>
+        </w:rPr>
+      </w:pPr>
+      <w:r>
+        <w:rPr>
+          <w:rFonts w:ascii="Arial" w:hAnsi="Arial" w:cs="Arial"/>
+          <w:sz w:val="24"/>
+          <w:szCs w:val="24"/>
+        </w:rPr>
+        <w:t>[DESCONOCIDOS4].PRC_MIGRA_ITEM_RENDICION</w:t>
+      </w:r>
+    </w:p>
+    <w:p>
+      <w:pPr>
+        <w:rPr>
+          <w:rFonts w:ascii="Arial" w:hAnsi="Arial" w:cs="Arial"/>
+          <w:sz w:val="24"/>
+          <w:szCs w:val="24"/>
+        </w:rPr>
+      </w:pPr>
+      <w:r>
+        <w:rPr>
+          <w:rFonts w:ascii="Arial" w:hAnsi="Arial" w:cs="Arial"/>
+          <w:sz w:val="24"/>
+          <w:szCs w:val="24"/>
+        </w:rPr>
+        <w:t>[DESCONOCIDOS4].PRC_CARGAR_ROLES</w:t>
+      </w:r>
+    </w:p>
+    <w:p>
+      <w:pPr>
+        <w:rPr>
+          <w:rFonts w:ascii="Arial" w:hAnsi="Arial" w:cs="Arial"/>
+          <w:sz w:val="24"/>
+          <w:szCs w:val="24"/>
+        </w:rPr>
+      </w:pPr>
+      <w:r>
+        <w:rPr>
+          <w:rFonts w:ascii="Arial" w:hAnsi="Arial" w:cs="Arial"/>
+          <w:sz w:val="24"/>
+          <w:szCs w:val="24"/>
+        </w:rPr>
+        <w:t xml:space="preserve">[DESCONOCIDOS4].PRC_CARGAR_FUNCIONALIDADES </w:t>
+      </w:r>
+    </w:p>
+    <w:p>
+      <w:pPr>
+        <w:rPr>
+          <w:rFonts w:ascii="Arial" w:hAnsi="Arial" w:cs="Arial"/>
+          <w:sz w:val="24"/>
+          <w:szCs w:val="24"/>
+        </w:rPr>
+      </w:pPr>
+      <w:r>
+        <w:rPr>
+          <w:rFonts w:ascii="Arial" w:hAnsi="Arial" w:cs="Arial"/>
+          <w:sz w:val="24"/>
+          <w:szCs w:val="24"/>
+        </w:rPr>
+        <w:t xml:space="preserve">[DESCONOCIDOS4].PRC_CARGAR_FUNCIONALIDADXROL </w:t>
+      </w:r>
+    </w:p>
+    <w:p>
+      <w:pPr>
+        <w:rPr>
+          <w:rFonts w:ascii="Arial" w:hAnsi="Arial" w:cs="Arial"/>
+          <w:sz w:val="24"/>
+          <w:szCs w:val="24"/>
+        </w:rPr>
+      </w:pPr>
+      <w:r>
+        <w:rPr>
+          <w:rFonts w:ascii="Arial" w:hAnsi="Arial" w:cs="Arial"/>
+          <w:sz w:val="24"/>
+          <w:szCs w:val="24"/>
+        </w:rPr>
+        <w:t>[DESCONOCIDOS4].PRC_CARGAR_USUARIO_ROL</w:t>
+      </w:r>
+    </w:p>
+    <w:p>
+      <w:pPr>
+        <w:rPr>
+          <w:rFonts w:ascii="Arial" w:hAnsi="Arial" w:cs="Arial"/>
+          <w:sz w:val="24"/>
+          <w:szCs w:val="24"/>
+        </w:rPr>
+      </w:pPr>
+      <w:r>
+        <w:rPr>
+          <w:rFonts w:ascii="Arial" w:hAnsi="Arial" w:cs="Arial"/>
+          <w:sz w:val="24"/>
+          <w:szCs w:val="24"/>
+        </w:rPr>
+        <w:t>[DESCONOCIDOS4].PRC_ACTUALIZAR_TOTAL_FACTURA</w:t>
+      </w:r>
+    </w:p>
+    <w:p>
+      <w:pPr>
+        <w:rPr>
+          <w:rFonts w:ascii="Arial" w:hAnsi="Arial" w:cs="Arial"/>
+          <w:sz w:val="24"/>
+          <w:szCs w:val="24"/>
+        </w:rPr>
+      </w:pPr>
+      <w:r>
+        <w:rPr>
+          <w:rFonts w:ascii="Arial" w:hAnsi="Arial" w:cs="Arial"/>
+          <w:sz w:val="24"/>
+          <w:szCs w:val="24"/>
+        </w:rPr>
+        <w:t>[DESCONOCIDOS4].PRC_CARGAR_RAMA_MENU</w:t>
+      </w:r>
+    </w:p>
+    <w:p>
+      <w:pPr>
+        <w:rPr>
+          <w:rFonts w:ascii="Arial" w:hAnsi="Arial" w:cs="Arial"/>
+          <w:sz w:val="24"/>
+          <w:szCs w:val="24"/>
+        </w:rPr>
+      </w:pPr>
+      <w:r>
+        <w:rPr>
+          <w:rFonts w:ascii="Arial" w:hAnsi="Arial" w:cs="Arial"/>
+          <w:sz w:val="24"/>
+          <w:szCs w:val="24"/>
+        </w:rPr>
+        <w:t>[DESCONOCIDOS4].PRC_CARGAR_HOJA_MENU</w:t>
+      </w:r>
+    </w:p>
+    <w:p>
+      <w:pPr>
+        <w:rPr>
+          <w:rFonts w:ascii="Arial" w:hAnsi="Arial" w:cs="Arial"/>
+          <w:sz w:val="24"/>
+          <w:szCs w:val="24"/>
+        </w:rPr>
+      </w:pPr>
+      <w:r>
+        <w:rPr>
+          <w:rFonts w:ascii="Arial" w:hAnsi="Arial" w:cs="Arial"/>
+          <w:sz w:val="24"/>
+          <w:szCs w:val="24"/>
+        </w:rPr>
+        <w:t>[DESCONOCIDOS4].PRC_ACTUALIZAR_TOTAL_RENDICION</w:t>
+      </w:r>
+    </w:p>
+    <w:p>
+      <w:pPr>
+        <w:rPr>
+          <w:rFonts w:ascii="Arial" w:hAnsi="Arial" w:cs="Arial"/>
+          <w:sz w:val="24"/>
+          <w:szCs w:val="24"/>
+        </w:rPr>
+      </w:pPr>
+      <w:r>
+        <w:rPr>
+          <w:rFonts w:ascii="Arial" w:hAnsi="Arial" w:cs="Arial"/>
+          <w:sz w:val="24"/>
+          <w:szCs w:val="24"/>
+        </w:rPr>
         <w:lastRenderedPageBreak/>
-        <w:t>[DESCONOCIDOS4].PRC_MIGRA_AUTO</w:t>
-      </w:r>
-    </w:p>
-    <w:p>
-      <w:pPr>
-        <w:rPr>
-          <w:rFonts w:ascii="Arial" w:hAnsi="Arial" w:cs="Arial"/>
-          <w:sz w:val="24"/>
-          <w:szCs w:val="24"/>
-        </w:rPr>
-      </w:pPr>
-      <w:r>
-        <w:rPr>
-          <w:rFonts w:ascii="Arial" w:hAnsi="Arial" w:cs="Arial"/>
-          <w:sz w:val="24"/>
-          <w:szCs w:val="24"/>
-        </w:rPr>
-        <w:t>[DESCONOCIDOS4].PRC_MIGRA_TURNO</w:t>
-      </w:r>
-    </w:p>
-    <w:p>
-      <w:pPr>
-        <w:rPr>
-          <w:rFonts w:ascii="Arial" w:hAnsi="Arial" w:cs="Arial"/>
-          <w:sz w:val="24"/>
-          <w:szCs w:val="24"/>
-        </w:rPr>
-      </w:pPr>
-      <w:r>
-        <w:rPr>
-          <w:rFonts w:ascii="Arial" w:hAnsi="Arial" w:cs="Arial"/>
-          <w:sz w:val="24"/>
-          <w:szCs w:val="24"/>
-        </w:rPr>
-        <w:t>[DESCONOCIDOS4].PRC_MIGRA_UNIDAD_DISPONIBLE</w:t>
-      </w:r>
-    </w:p>
-    <w:p>
-      <w:pPr>
-        <w:rPr>
-          <w:rFonts w:ascii="Arial" w:hAnsi="Arial" w:cs="Arial"/>
-          <w:sz w:val="24"/>
-          <w:szCs w:val="24"/>
-        </w:rPr>
-      </w:pPr>
-      <w:r>
-        <w:rPr>
-          <w:rFonts w:ascii="Arial" w:hAnsi="Arial" w:cs="Arial"/>
-          <w:sz w:val="24"/>
-          <w:szCs w:val="24"/>
-        </w:rPr>
-        <w:t>[DESCONOCIDOS4].PRC_MIGRA_CAB_FACTURA</w:t>
-      </w:r>
-    </w:p>
-    <w:p>
-      <w:pPr>
-        <w:rPr>
-          <w:rFonts w:ascii="Arial" w:hAnsi="Arial" w:cs="Arial"/>
-          <w:sz w:val="24"/>
-          <w:szCs w:val="24"/>
-        </w:rPr>
-      </w:pPr>
-      <w:r>
-        <w:rPr>
-          <w:rFonts w:ascii="Arial" w:hAnsi="Arial" w:cs="Arial"/>
-          <w:sz w:val="24"/>
-          <w:szCs w:val="24"/>
-        </w:rPr>
-        <w:t>[DESCONOCIDOS4].PRC_MIGRA_VIAJE</w:t>
-      </w:r>
-    </w:p>
-    <w:p>
-      <w:pPr>
-        <w:rPr>
-          <w:rFonts w:ascii="Arial" w:hAnsi="Arial" w:cs="Arial"/>
-          <w:sz w:val="24"/>
-          <w:szCs w:val="24"/>
-        </w:rPr>
-      </w:pPr>
-      <w:r>
-        <w:rPr>
-          <w:rFonts w:ascii="Arial" w:hAnsi="Arial" w:cs="Arial"/>
-          <w:sz w:val="24"/>
-          <w:szCs w:val="24"/>
-        </w:rPr>
-        <w:t>[DESCONOCIDOS4].PRC_MIGRA_VIAJE_REP</w:t>
-      </w:r>
-    </w:p>
-    <w:p>
-      <w:pPr>
-        <w:rPr>
-          <w:rFonts w:ascii="Arial" w:hAnsi="Arial" w:cs="Arial"/>
-          <w:sz w:val="24"/>
-          <w:szCs w:val="24"/>
-        </w:rPr>
-      </w:pPr>
-      <w:r>
-        <w:rPr>
-          <w:rFonts w:ascii="Arial" w:hAnsi="Arial" w:cs="Arial"/>
-          <w:sz w:val="24"/>
-          <w:szCs w:val="24"/>
-        </w:rPr>
-        <w:t>[DESCONOCIDOS4].PRC_MIGRA_RENDICION_REP</w:t>
-      </w:r>
-    </w:p>
-    <w:p>
-      <w:pPr>
-        <w:rPr>
-          <w:rFonts w:ascii="Arial" w:hAnsi="Arial" w:cs="Arial"/>
-          <w:sz w:val="24"/>
-          <w:szCs w:val="24"/>
-        </w:rPr>
-      </w:pPr>
-      <w:r>
-        <w:rPr>
-          <w:rFonts w:ascii="Arial" w:hAnsi="Arial" w:cs="Arial"/>
-          <w:sz w:val="24"/>
-          <w:szCs w:val="24"/>
-        </w:rPr>
-        <w:t>[DESCONOCIDOS4].PRC_MIGRA_FACTURA_REP</w:t>
-      </w:r>
-    </w:p>
-    <w:p>
-      <w:pPr>
-        <w:rPr>
-          <w:rFonts w:ascii="Arial" w:hAnsi="Arial" w:cs="Arial"/>
-          <w:sz w:val="24"/>
-          <w:szCs w:val="24"/>
-        </w:rPr>
-      </w:pPr>
-      <w:r>
-        <w:rPr>
-          <w:rFonts w:ascii="Arial" w:hAnsi="Arial" w:cs="Arial"/>
-          <w:sz w:val="24"/>
-          <w:szCs w:val="24"/>
-        </w:rPr>
-        <w:t>[DESCONOCIDOS4].PRC_MIGRA_ITEM_FACTURA</w:t>
-      </w:r>
-    </w:p>
-    <w:p>
-      <w:pPr>
-        <w:rPr>
-          <w:rFonts w:ascii="Arial" w:hAnsi="Arial" w:cs="Arial"/>
-          <w:sz w:val="24"/>
-          <w:szCs w:val="24"/>
-        </w:rPr>
-      </w:pPr>
-      <w:r>
-        <w:rPr>
-          <w:rFonts w:ascii="Arial" w:hAnsi="Arial" w:cs="Arial"/>
-          <w:sz w:val="24"/>
-          <w:szCs w:val="24"/>
-        </w:rPr>
-        <w:t>[DESCONOCIDOS4].PRC_MIGRA_CAB_RENDICION</w:t>
-      </w:r>
-    </w:p>
-    <w:p>
-      <w:pPr>
-        <w:rPr>
-          <w:rFonts w:ascii="Arial" w:hAnsi="Arial" w:cs="Arial"/>
-          <w:sz w:val="24"/>
-          <w:szCs w:val="24"/>
-        </w:rPr>
-      </w:pPr>
-      <w:r>
-        <w:rPr>
-          <w:rFonts w:ascii="Arial" w:hAnsi="Arial" w:cs="Arial"/>
-          <w:sz w:val="24"/>
-          <w:szCs w:val="24"/>
-        </w:rPr>
-        <w:t>[DESCONOCIDOS4].PRC_MIGRA_ITEM_RENDICION</w:t>
-      </w:r>
-    </w:p>
-    <w:p>
-      <w:pPr>
-        <w:rPr>
-          <w:rFonts w:ascii="Arial" w:hAnsi="Arial" w:cs="Arial"/>
-          <w:sz w:val="24"/>
-          <w:szCs w:val="24"/>
-        </w:rPr>
-      </w:pPr>
-      <w:r>
-        <w:rPr>
-          <w:rFonts w:ascii="Arial" w:hAnsi="Arial" w:cs="Arial"/>
-          <w:sz w:val="24"/>
-          <w:szCs w:val="24"/>
-        </w:rPr>
-        <w:t>[DESCONOCIDOS4].PRC_CARGAR_ROLES</w:t>
-      </w:r>
-    </w:p>
-    <w:p>
-      <w:pPr>
-        <w:rPr>
-          <w:rFonts w:ascii="Arial" w:hAnsi="Arial" w:cs="Arial"/>
-          <w:sz w:val="24"/>
-          <w:szCs w:val="24"/>
-        </w:rPr>
-      </w:pPr>
-      <w:r>
-        <w:rPr>
-          <w:rFonts w:ascii="Arial" w:hAnsi="Arial" w:cs="Arial"/>
-          <w:sz w:val="24"/>
-          <w:szCs w:val="24"/>
-        </w:rPr>
-        <w:t xml:space="preserve">[DESCONOCIDOS4].PRC_CARGAR_FUNCIONALIDADES </w:t>
-      </w:r>
-    </w:p>
-    <w:p>
-      <w:pPr>
-        <w:rPr>
-          <w:rFonts w:ascii="Arial" w:hAnsi="Arial" w:cs="Arial"/>
-          <w:sz w:val="24"/>
-          <w:szCs w:val="24"/>
-        </w:rPr>
-      </w:pPr>
-      <w:r>
-        <w:rPr>
-          <w:rFonts w:ascii="Arial" w:hAnsi="Arial" w:cs="Arial"/>
-          <w:sz w:val="24"/>
-          <w:szCs w:val="24"/>
-        </w:rPr>
-        <w:t xml:space="preserve">[DESCONOCIDOS4].PRC_CARGAR_FUNCIONALIDADXROL </w:t>
-      </w:r>
-    </w:p>
-    <w:p>
-      <w:pPr>
-        <w:rPr>
-          <w:rFonts w:ascii="Arial" w:hAnsi="Arial" w:cs="Arial"/>
-          <w:sz w:val="24"/>
-          <w:szCs w:val="24"/>
-        </w:rPr>
-      </w:pPr>
-      <w:r>
-        <w:rPr>
-          <w:rFonts w:ascii="Arial" w:hAnsi="Arial" w:cs="Arial"/>
-          <w:sz w:val="24"/>
-          <w:szCs w:val="24"/>
-        </w:rPr>
-        <w:t>[DESCONOCIDOS4].PRC_CARGAR_USUARIO_ROL</w:t>
-      </w:r>
-    </w:p>
-    <w:p>
-      <w:pPr>
-        <w:rPr>
-          <w:rFonts w:ascii="Arial" w:hAnsi="Arial" w:cs="Arial"/>
-          <w:sz w:val="24"/>
-          <w:szCs w:val="24"/>
-        </w:rPr>
-      </w:pPr>
-      <w:r>
-        <w:rPr>
-          <w:rFonts w:ascii="Arial" w:hAnsi="Arial" w:cs="Arial"/>
-          <w:sz w:val="24"/>
-          <w:szCs w:val="24"/>
-        </w:rPr>
-        <w:t>[DESCONOCIDOS4].PRC_ACTUALIZAR_TOTAL_FACTURA</w:t>
-      </w:r>
-    </w:p>
-    <w:p>
-      <w:pPr>
-        <w:rPr>
-          <w:rFonts w:ascii="Arial" w:hAnsi="Arial" w:cs="Arial"/>
-          <w:sz w:val="24"/>
-          <w:szCs w:val="24"/>
-        </w:rPr>
-      </w:pPr>
-      <w:r>
-        <w:rPr>
-          <w:rFonts w:ascii="Arial" w:hAnsi="Arial" w:cs="Arial"/>
-          <w:sz w:val="24"/>
-          <w:szCs w:val="24"/>
-        </w:rPr>
-        <w:t>[DESCONOCIDOS4].PRC_CARGAR_RAMA_MENU</w:t>
-      </w:r>
-    </w:p>
-    <w:p>
-      <w:pPr>
-        <w:rPr>
-          <w:rFonts w:ascii="Arial" w:hAnsi="Arial" w:cs="Arial"/>
-          <w:sz w:val="24"/>
-          <w:szCs w:val="24"/>
-        </w:rPr>
-      </w:pPr>
-      <w:r>
-        <w:rPr>
-          <w:rFonts w:ascii="Arial" w:hAnsi="Arial" w:cs="Arial"/>
-          <w:sz w:val="24"/>
-          <w:szCs w:val="24"/>
-        </w:rPr>
-        <w:t>[DESCONOCIDOS4].PRC_CARGAR_HOJA_MENU</w:t>
-      </w:r>
-    </w:p>
-    <w:p>
-      <w:pPr>
-        <w:rPr>
-          <w:rFonts w:ascii="Arial" w:hAnsi="Arial" w:cs="Arial"/>
-          <w:sz w:val="24"/>
-          <w:szCs w:val="24"/>
-        </w:rPr>
-      </w:pPr>
-      <w:r>
-        <w:rPr>
-          <w:rFonts w:ascii="Arial" w:hAnsi="Arial" w:cs="Arial"/>
-          <w:sz w:val="24"/>
-          <w:szCs w:val="24"/>
-        </w:rPr>
-        <w:t>[DESCONOCIDOS4].PRC_ACTUALIZAR_TOTAL_RENDICION</w:t>
-      </w:r>
-    </w:p>
-    <w:p>
-      <w:pPr>
-        <w:rPr>
-          <w:rFonts w:ascii="Arial" w:hAnsi="Arial" w:cs="Arial"/>
-          <w:sz w:val="24"/>
-          <w:szCs w:val="24"/>
-        </w:rPr>
-      </w:pPr>
-      <w:r>
-        <w:rPr>
-          <w:rFonts w:ascii="Arial" w:hAnsi="Arial" w:cs="Arial"/>
-          <w:sz w:val="24"/>
-          <w:szCs w:val="24"/>
-        </w:rPr>
         <w:t>[DESCONOCIDOS4].PRC_ALTA_CLIENTE</w:t>
       </w:r>
     </w:p>
@@ -9404,110 +9734,388 @@
           <w:sz w:val="24"/>
           <w:szCs w:val="24"/>
         </w:rPr>
+        <w:t>[DESCONOCIDOS4].PRC_ALTA_CHOFER_DESDE_CLI</w:t>
+      </w:r>
+    </w:p>
+    <w:p>
+      <w:pPr>
+        <w:rPr>
+          <w:rFonts w:ascii="Arial" w:hAnsi="Arial" w:cs="Arial"/>
+          <w:sz w:val="24"/>
+          <w:szCs w:val="24"/>
+        </w:rPr>
+      </w:pPr>
+      <w:r>
+        <w:rPr>
+          <w:rFonts w:ascii="Arial" w:hAnsi="Arial" w:cs="Arial"/>
+          <w:sz w:val="24"/>
+          <w:szCs w:val="24"/>
+        </w:rPr>
+        <w:t>[DESCONOCIDOS4].PRC_REGISTRO_VIAJE</w:t>
+      </w:r>
+    </w:p>
+    <w:p>
+      <w:pPr>
+        <w:rPr>
+          <w:rFonts w:ascii="Arial" w:hAnsi="Arial" w:cs="Arial"/>
+          <w:sz w:val="24"/>
+          <w:szCs w:val="24"/>
+        </w:rPr>
+      </w:pPr>
+      <w:r>
+        <w:rPr>
+          <w:rFonts w:ascii="Arial" w:hAnsi="Arial" w:cs="Arial"/>
+          <w:sz w:val="24"/>
+          <w:szCs w:val="24"/>
+        </w:rPr>
+        <w:t>[DESCONOCIDOS4].PRC_ALTA_TURNO</w:t>
+      </w:r>
+    </w:p>
+    <w:p>
+      <w:pPr>
+        <w:rPr>
+          <w:rFonts w:ascii="Arial" w:hAnsi="Arial" w:cs="Arial"/>
+          <w:sz w:val="24"/>
+          <w:szCs w:val="24"/>
+        </w:rPr>
+      </w:pPr>
+      <w:r>
+        <w:rPr>
+          <w:rFonts w:ascii="Arial" w:hAnsi="Arial" w:cs="Arial"/>
+          <w:sz w:val="24"/>
+          <w:szCs w:val="24"/>
+        </w:rPr>
+        <w:t>[DESCONOCIDOS4].PRC_MODIFICACION_TURNO</w:t>
+      </w:r>
+    </w:p>
+    <w:p>
+      <w:pPr>
+        <w:rPr>
+          <w:rFonts w:ascii="Arial" w:hAnsi="Arial" w:cs="Arial"/>
+          <w:sz w:val="24"/>
+          <w:szCs w:val="24"/>
+        </w:rPr>
+      </w:pPr>
+      <w:r>
+        <w:rPr>
+          <w:rFonts w:ascii="Arial" w:hAnsi="Arial" w:cs="Arial"/>
+          <w:sz w:val="24"/>
+          <w:szCs w:val="24"/>
+        </w:rPr>
+        <w:t>[DESCONOCIDOS4].PRC_BAJA_TURNO</w:t>
+      </w:r>
+    </w:p>
+    <w:p>
+      <w:pPr>
+        <w:rPr>
+          <w:rFonts w:ascii="Arial" w:hAnsi="Arial" w:cs="Arial"/>
+          <w:sz w:val="24"/>
+          <w:szCs w:val="24"/>
+        </w:rPr>
+      </w:pPr>
+      <w:r>
+        <w:rPr>
+          <w:rFonts w:ascii="Arial" w:hAnsi="Arial" w:cs="Arial"/>
+          <w:sz w:val="24"/>
+          <w:szCs w:val="24"/>
+        </w:rPr>
+        <w:t>[DESCONOCIDOS4].PRC_LISTADO_TURNOS_DISPONIBLES</w:t>
+      </w:r>
+    </w:p>
+    <w:p>
+      <w:pPr>
+        <w:rPr>
+          <w:rFonts w:ascii="Arial" w:hAnsi="Arial" w:cs="Arial"/>
+          <w:sz w:val="24"/>
+          <w:szCs w:val="24"/>
+          <w:lang w:val="es-ES"/>
+        </w:rPr>
+      </w:pPr>
+      <w:r>
+        <w:rPr>
+          <w:rFonts w:ascii="Arial" w:hAnsi="Arial" w:cs="Arial"/>
+          <w:sz w:val="24"/>
+          <w:szCs w:val="24"/>
+          <w:lang w:val="es-ES"/>
+        </w:rPr>
+        <w:t>[DESCONOCIDOS4].PRC_ALTA_AUTOMOVIL_UNI_DISPO</w:t>
+      </w:r>
+    </w:p>
+    <w:p>
+      <w:pPr>
+        <w:rPr>
+          <w:rFonts w:ascii="Arial" w:hAnsi="Arial" w:cs="Arial"/>
+          <w:sz w:val="24"/>
+          <w:szCs w:val="24"/>
+          <w:lang w:val="es-ES"/>
+        </w:rPr>
+      </w:pPr>
+      <w:r>
+        <w:rPr>
+          <w:rFonts w:ascii="Arial" w:hAnsi="Arial" w:cs="Arial"/>
+          <w:sz w:val="24"/>
+          <w:szCs w:val="24"/>
+          <w:lang w:val="es-ES"/>
+        </w:rPr>
+        <w:t>[DESCONOCIDOS4].PRC_MODIFICACION_AUTO_DIS</w:t>
+      </w:r>
+    </w:p>
+    <w:p>
+      <w:pPr>
+        <w:rPr>
+          <w:rFonts w:ascii="Arial" w:hAnsi="Arial" w:cs="Arial"/>
+          <w:sz w:val="24"/>
+          <w:szCs w:val="24"/>
+          <w:lang w:val="es-ES"/>
+        </w:rPr>
+      </w:pPr>
+      <w:r>
+        <w:rPr>
+          <w:rFonts w:ascii="Arial" w:hAnsi="Arial" w:cs="Arial"/>
+          <w:sz w:val="24"/>
+          <w:szCs w:val="24"/>
+          <w:lang w:val="es-ES"/>
+        </w:rPr>
+        <w:t>[DESCONOCIDOS4].PRC_BAJA_AUTO_DIS</w:t>
+      </w:r>
+    </w:p>
+    <w:p>
+      <w:pPr>
+        <w:rPr>
+          <w:rFonts w:ascii="Arial" w:hAnsi="Arial" w:cs="Arial"/>
+          <w:sz w:val="24"/>
+          <w:szCs w:val="24"/>
+          <w:lang w:val="es-ES"/>
+        </w:rPr>
+      </w:pPr>
+      <w:r>
+        <w:rPr>
+          <w:rFonts w:ascii="Arial" w:hAnsi="Arial" w:cs="Arial"/>
+          <w:sz w:val="24"/>
+          <w:szCs w:val="24"/>
+          <w:lang w:val="es-ES"/>
+        </w:rPr>
+        <w:t>[DESCONOCIDOS4].PRC_LISTADO_AUTOS_DISPONIBLES</w:t>
+      </w:r>
+    </w:p>
+    <w:p>
+      <w:pPr>
+        <w:rPr>
+          <w:rFonts w:ascii="Arial" w:hAnsi="Arial" w:cs="Arial"/>
+          <w:sz w:val="24"/>
+          <w:szCs w:val="24"/>
+        </w:rPr>
+      </w:pPr>
+      <w:r>
+        <w:rPr>
+          <w:rFonts w:ascii="Arial" w:hAnsi="Arial" w:cs="Arial"/>
+          <w:sz w:val="24"/>
+          <w:szCs w:val="24"/>
+        </w:rPr>
+        <w:t>[DESCONOCIDOS4].PRC_LISTADO_UNI_DISPONIBLE</w:t>
+      </w:r>
+    </w:p>
+    <w:p>
+      <w:pPr>
+        <w:rPr>
+          <w:rFonts w:ascii="Arial" w:hAnsi="Arial" w:cs="Arial"/>
+          <w:sz w:val="24"/>
+          <w:szCs w:val="24"/>
+        </w:rPr>
+      </w:pPr>
+      <w:r>
+        <w:rPr>
+          <w:rFonts w:ascii="Arial" w:hAnsi="Arial" w:cs="Arial"/>
+          <w:sz w:val="24"/>
+          <w:szCs w:val="24"/>
+        </w:rPr>
+        <w:t>[DESCONOCIDOS4].PRC_VALIDAR_USUARIO</w:t>
+      </w:r>
+    </w:p>
+    <w:p>
+      <w:pPr>
+        <w:rPr>
+          <w:rFonts w:ascii="Arial" w:hAnsi="Arial" w:cs="Arial"/>
+          <w:sz w:val="24"/>
+          <w:szCs w:val="24"/>
+        </w:rPr>
+      </w:pPr>
+      <w:r>
+        <w:rPr>
+          <w:rFonts w:ascii="Arial" w:hAnsi="Arial" w:cs="Arial"/>
+          <w:sz w:val="24"/>
+          <w:szCs w:val="24"/>
+        </w:rPr>
+        <w:t>[DESCONOCIDOS4].PRC_OBTENER_MENU_X_ROL</w:t>
+      </w:r>
+    </w:p>
+    <w:p>
+      <w:pPr>
+        <w:rPr>
+          <w:rFonts w:ascii="Arial" w:hAnsi="Arial" w:cs="Arial"/>
+          <w:sz w:val="24"/>
+          <w:szCs w:val="24"/>
+        </w:rPr>
+      </w:pPr>
+      <w:r>
+        <w:rPr>
+          <w:rFonts w:ascii="Arial" w:hAnsi="Arial" w:cs="Arial"/>
+          <w:sz w:val="24"/>
+          <w:szCs w:val="24"/>
+        </w:rPr>
+        <w:t>[DESCONOCIDOS4].CHOFERES_MAYOR_RECAUDACION</w:t>
+      </w:r>
+    </w:p>
+    <w:p>
+      <w:pPr>
+        <w:rPr>
+          <w:rFonts w:ascii="Arial" w:hAnsi="Arial" w:cs="Arial"/>
+          <w:sz w:val="24"/>
+          <w:szCs w:val="24"/>
+        </w:rPr>
+      </w:pPr>
+      <w:r>
+        <w:rPr>
+          <w:rFonts w:ascii="Arial" w:hAnsi="Arial" w:cs="Arial"/>
+          <w:sz w:val="24"/>
+          <w:szCs w:val="24"/>
+        </w:rPr>
+        <w:t>[DESCONOCIDOS4].CHOFERES_VIAJE_MAS_LARGO</w:t>
+      </w:r>
+    </w:p>
+    <w:p>
+      <w:pPr>
+        <w:rPr>
+          <w:rFonts w:ascii="Arial" w:hAnsi="Arial" w:cs="Arial"/>
+          <w:sz w:val="24"/>
+          <w:szCs w:val="24"/>
+        </w:rPr>
+      </w:pPr>
+      <w:r>
+        <w:rPr>
+          <w:rFonts w:ascii="Arial" w:hAnsi="Arial" w:cs="Arial"/>
+          <w:sz w:val="24"/>
+          <w:szCs w:val="24"/>
+        </w:rPr>
+        <w:t>[DESCONOCIDOS4].CLIENTES_MAYOR_CONSUMO</w:t>
+      </w:r>
+    </w:p>
+    <w:p>
+      <w:pPr>
+        <w:rPr>
+          <w:rFonts w:ascii="Arial" w:hAnsi="Arial" w:cs="Arial"/>
+          <w:sz w:val="24"/>
+          <w:szCs w:val="24"/>
+        </w:rPr>
+      </w:pPr>
+      <w:r>
+        <w:rPr>
+          <w:rFonts w:ascii="Arial" w:hAnsi="Arial" w:cs="Arial"/>
+          <w:sz w:val="24"/>
+          <w:szCs w:val="24"/>
+        </w:rPr>
+        <w:t>[DESCONOCIDOS4].CLIENTES_MAS_VECES_MISMO_AUTO</w:t>
+      </w:r>
+    </w:p>
+    <w:p>
+      <w:pPr>
+        <w:rPr>
+          <w:rFonts w:ascii="Arial" w:hAnsi="Arial" w:cs="Arial"/>
+          <w:sz w:val="24"/>
+          <w:szCs w:val="24"/>
+        </w:rPr>
+      </w:pPr>
+      <w:r>
+        <w:rPr>
+          <w:rFonts w:ascii="Arial" w:hAnsi="Arial" w:cs="Arial"/>
+          <w:sz w:val="24"/>
+          <w:szCs w:val="24"/>
+        </w:rPr>
+        <w:t>[DESCONOCIDOS4].PRC_FACTURAR_A_CLIENTE</w:t>
+      </w:r>
+    </w:p>
+    <w:p>
+      <w:pPr>
+        <w:rPr>
+          <w:rFonts w:ascii="Arial" w:hAnsi="Arial" w:cs="Arial"/>
+          <w:sz w:val="24"/>
+          <w:szCs w:val="24"/>
+        </w:rPr>
+      </w:pPr>
+      <w:r>
+        <w:rPr>
+          <w:rFonts w:ascii="Arial" w:hAnsi="Arial" w:cs="Arial"/>
+          <w:sz w:val="24"/>
+          <w:szCs w:val="24"/>
+        </w:rPr>
+        <w:t>[DESCONOCIDOS4].PRC_INSERTAR_FACTURA</w:t>
+      </w:r>
+    </w:p>
+    <w:p>
+      <w:pPr>
+        <w:rPr>
+          <w:rFonts w:ascii="Arial" w:hAnsi="Arial" w:cs="Arial"/>
+          <w:sz w:val="24"/>
+          <w:szCs w:val="24"/>
+        </w:rPr>
+      </w:pPr>
+      <w:r>
+        <w:rPr>
+          <w:rFonts w:ascii="Arial" w:hAnsi="Arial" w:cs="Arial"/>
+          <w:sz w:val="24"/>
+          <w:szCs w:val="24"/>
+        </w:rPr>
         <w:lastRenderedPageBreak/>
-        <w:t>[DESCONOCIDOS4].PRC_ALTA_CHOFER_DESDE_CLI</w:t>
-      </w:r>
-    </w:p>
-    <w:p>
-      <w:pPr>
-        <w:rPr>
-          <w:rFonts w:ascii="Arial" w:hAnsi="Arial" w:cs="Arial"/>
-          <w:sz w:val="24"/>
-          <w:szCs w:val="24"/>
-        </w:rPr>
-      </w:pPr>
-      <w:r>
-        <w:rPr>
-          <w:rFonts w:ascii="Arial" w:hAnsi="Arial" w:cs="Arial"/>
-          <w:sz w:val="24"/>
-          <w:szCs w:val="24"/>
-        </w:rPr>
-        <w:t>[DESCONOCIDOS4].PRC_REGISTRO_VIAJE</w:t>
-      </w:r>
-    </w:p>
-    <w:p>
-      <w:pPr>
-        <w:rPr>
-          <w:rFonts w:ascii="Arial" w:hAnsi="Arial" w:cs="Arial"/>
-          <w:sz w:val="24"/>
-          <w:szCs w:val="24"/>
-        </w:rPr>
-      </w:pPr>
-      <w:r>
-        <w:rPr>
-          <w:rFonts w:ascii="Arial" w:hAnsi="Arial" w:cs="Arial"/>
-          <w:sz w:val="24"/>
-          <w:szCs w:val="24"/>
-        </w:rPr>
-        <w:t>[DESCONOCIDOS4].PRC_ALTA_TURNO</w:t>
-      </w:r>
-    </w:p>
-    <w:p>
-      <w:pPr>
-        <w:rPr>
-          <w:rFonts w:ascii="Arial" w:hAnsi="Arial" w:cs="Arial"/>
-          <w:sz w:val="24"/>
-          <w:szCs w:val="24"/>
-        </w:rPr>
-      </w:pPr>
-      <w:r>
-        <w:rPr>
-          <w:rFonts w:ascii="Arial" w:hAnsi="Arial" w:cs="Arial"/>
-          <w:sz w:val="24"/>
-          <w:szCs w:val="24"/>
-        </w:rPr>
-        <w:t>[DESCONOCIDOS4].PRC_MODIFICACION_TURNO</w:t>
-      </w:r>
-    </w:p>
-    <w:p>
-      <w:pPr>
-        <w:rPr>
-          <w:rFonts w:ascii="Arial" w:hAnsi="Arial" w:cs="Arial"/>
-          <w:sz w:val="24"/>
-          <w:szCs w:val="24"/>
-        </w:rPr>
-      </w:pPr>
-      <w:r>
-        <w:rPr>
-          <w:rFonts w:ascii="Arial" w:hAnsi="Arial" w:cs="Arial"/>
-          <w:sz w:val="24"/>
-          <w:szCs w:val="24"/>
-        </w:rPr>
-        <w:t>[DESCONOCIDOS4].PRC_BAJA_TURNO</w:t>
-      </w:r>
-    </w:p>
-    <w:p>
-      <w:pPr>
-        <w:rPr>
-          <w:rFonts w:ascii="Arial" w:hAnsi="Arial" w:cs="Arial"/>
-          <w:sz w:val="24"/>
-          <w:szCs w:val="24"/>
-        </w:rPr>
-      </w:pPr>
-      <w:r>
-        <w:rPr>
-          <w:rFonts w:ascii="Arial" w:hAnsi="Arial" w:cs="Arial"/>
-          <w:sz w:val="24"/>
-          <w:szCs w:val="24"/>
-        </w:rPr>
-        <w:t>[DESCONOCIDOS4].PRC_LISTADO_TURNOS_DISPONIBLES</w:t>
-      </w:r>
-    </w:p>
-    <w:p>
-      <w:pPr>
-        <w:rPr>
-          <w:rFonts w:ascii="Arial" w:hAnsi="Arial" w:cs="Arial"/>
-          <w:sz w:val="24"/>
-          <w:szCs w:val="24"/>
-          <w:lang w:val="es-ES"/>
-        </w:rPr>
-      </w:pPr>
-      <w:r>
-        <w:rPr>
-          <w:rFonts w:ascii="Arial" w:hAnsi="Arial" w:cs="Arial"/>
-          <w:sz w:val="24"/>
-          <w:szCs w:val="24"/>
-          <w:lang w:val="es-ES"/>
+        <w:t>[DESCONOCIDOS4].PRC_RENDICION</w:t>
+      </w:r>
+    </w:p>
+    <w:p>
+      <w:pPr>
+        <w:rPr>
+          <w:rFonts w:ascii="Arial" w:hAnsi="Arial" w:cs="Arial"/>
+          <w:sz w:val="24"/>
+          <w:szCs w:val="24"/>
+        </w:rPr>
+      </w:pPr>
+      <w:r>
+        <w:rPr>
+          <w:rFonts w:ascii="Arial" w:hAnsi="Arial" w:cs="Arial"/>
+          <w:sz w:val="24"/>
+          <w:szCs w:val="24"/>
+        </w:rPr>
+        <w:t>[DESCONOCIDOS4].PRC_INSERTAR_RENDICION</w:t>
+      </w:r>
+    </w:p>
+    <w:p>
+      <w:pPr>
+        <w:rPr>
+          <w:rFonts w:ascii="Arial" w:hAnsi="Arial" w:cs="Arial"/>
+          <w:sz w:val="24"/>
+          <w:szCs w:val="24"/>
+        </w:rPr>
+      </w:pPr>
+      <w:r>
+        <w:rPr>
+          <w:rFonts w:ascii="Arial" w:hAnsi="Arial" w:cs="Arial"/>
+          <w:sz w:val="24"/>
+          <w:szCs w:val="24"/>
+        </w:rPr>
+        <w:t>[DESCONOCIDOS4].PRC_OBTENER_DATOS_USUARIOS</w:t>
+      </w:r>
+    </w:p>
+    <w:p>
+      <w:pPr>
+        <w:rPr>
+          <w:rFonts w:ascii="Arial" w:hAnsi="Arial" w:cs="Arial"/>
+          <w:sz w:val="24"/>
+          <w:szCs w:val="24"/>
+        </w:rPr>
+      </w:pPr>
+      <w:r>
+        <w:rPr>
+          <w:rFonts w:ascii="Arial" w:hAnsi="Arial" w:cs="Arial"/>
+          <w:sz w:val="24"/>
+          <w:szCs w:val="24"/>
         </w:rPr>
         <w:t>[DESCONOCIDOS4].PRC_ALTA_AUTOMOVIL_UNI_DISPO</w:t>
       </w:r>
@@ -9518,15 +10126,13 @@
           <w:rFonts w:ascii="Arial" w:hAnsi="Arial" w:cs="Arial"/>
           <w:sz w:val="24"/>
           <w:szCs w:val="24"/>
-          <w:lang w:val="es-ES"/>
-        </w:rPr>
-      </w:pPr>
-      <w:r>
-        <w:rPr>
-          <w:rFonts w:ascii="Arial" w:hAnsi="Arial" w:cs="Arial"/>
-          <w:sz w:val="24"/>
-          <w:szCs w:val="24"/>
-          <w:lang w:val="es-ES"/>
+        </w:rPr>
+      </w:pPr>
+      <w:r>
+        <w:rPr>
+          <w:rFonts w:ascii="Arial" w:hAnsi="Arial" w:cs="Arial"/>
+          <w:sz w:val="24"/>
+          <w:szCs w:val="24"/>
         </w:rPr>
         <w:t>[DESCONOCIDOS4].PRC_MODIFICACION_AUTO_DIS</w:t>
       </w:r>
@@ -9537,15 +10143,13 @@
           <w:rFonts w:ascii="Arial" w:hAnsi="Arial" w:cs="Arial"/>
           <w:sz w:val="24"/>
           <w:szCs w:val="24"/>
-          <w:lang w:val="es-ES"/>
-        </w:rPr>
-      </w:pPr>
-      <w:r>
-        <w:rPr>
-          <w:rFonts w:ascii="Arial" w:hAnsi="Arial" w:cs="Arial"/>
-          <w:sz w:val="24"/>
-          <w:szCs w:val="24"/>
-          <w:lang w:val="es-ES"/>
+        </w:rPr>
+      </w:pPr>
+      <w:r>
+        <w:rPr>
+          <w:rFonts w:ascii="Arial" w:hAnsi="Arial" w:cs="Arial"/>
+          <w:sz w:val="24"/>
+          <w:szCs w:val="24"/>
         </w:rPr>
         <w:t>[DESCONOCIDOS4].PRC_BAJA_AUTO_DIS</w:t>
       </w:r>
@@ -9556,280 +10160,6 @@
           <w:rFonts w:ascii="Arial" w:hAnsi="Arial" w:cs="Arial"/>
           <w:sz w:val="24"/>
           <w:szCs w:val="24"/>
-          <w:lang w:val="es-ES"/>
-        </w:rPr>
-      </w:pPr>
-      <w:r>
-        <w:rPr>
-          <w:rFonts w:ascii="Arial" w:hAnsi="Arial" w:cs="Arial"/>
-          <w:sz w:val="24"/>
-          <w:szCs w:val="24"/>
-          <w:lang w:val="es-ES"/>
-        </w:rPr>
-        <w:t>[DESCONOCIDOS4].PRC_LISTADO_AUTOS_DISPONIBLES</w:t>
-      </w:r>
-    </w:p>
-    <w:p>
-      <w:pPr>
-        <w:rPr>
-          <w:rFonts w:ascii="Arial" w:hAnsi="Arial" w:cs="Arial"/>
-          <w:sz w:val="24"/>
-          <w:szCs w:val="24"/>
-        </w:rPr>
-      </w:pPr>
-      <w:r>
-        <w:rPr>
-          <w:rFonts w:ascii="Arial" w:hAnsi="Arial" w:cs="Arial"/>
-          <w:sz w:val="24"/>
-          <w:szCs w:val="24"/>
-        </w:rPr>
-        <w:t>[DESCONOCIDOS4].PRC_LISTADO_UNI_DISPONIBLE</w:t>
-      </w:r>
-    </w:p>
-    <w:p>
-      <w:pPr>
-        <w:rPr>
-          <w:rFonts w:ascii="Arial" w:hAnsi="Arial" w:cs="Arial"/>
-          <w:sz w:val="24"/>
-          <w:szCs w:val="24"/>
-        </w:rPr>
-      </w:pPr>
-      <w:r>
-        <w:rPr>
-          <w:rFonts w:ascii="Arial" w:hAnsi="Arial" w:cs="Arial"/>
-          <w:sz w:val="24"/>
-          <w:szCs w:val="24"/>
-        </w:rPr>
-        <w:t>[DESCONOCIDOS4].PRC_VALIDAR_USUARIO</w:t>
-      </w:r>
-    </w:p>
-    <w:p>
-      <w:pPr>
-        <w:rPr>
-          <w:rFonts w:ascii="Arial" w:hAnsi="Arial" w:cs="Arial"/>
-          <w:sz w:val="24"/>
-          <w:szCs w:val="24"/>
-        </w:rPr>
-      </w:pPr>
-      <w:r>
-        <w:rPr>
-          <w:rFonts w:ascii="Arial" w:hAnsi="Arial" w:cs="Arial"/>
-          <w:sz w:val="24"/>
-          <w:szCs w:val="24"/>
-        </w:rPr>
-        <w:t>[DESCONOCIDOS4].PRC_OBTENER_MENU_X_ROL</w:t>
-      </w:r>
-    </w:p>
-    <w:p>
-      <w:pPr>
-        <w:rPr>
-          <w:rFonts w:ascii="Arial" w:hAnsi="Arial" w:cs="Arial"/>
-          <w:sz w:val="24"/>
-          <w:szCs w:val="24"/>
-        </w:rPr>
-      </w:pPr>
-      <w:r>
-        <w:rPr>
-          <w:rFonts w:ascii="Arial" w:hAnsi="Arial" w:cs="Arial"/>
-          <w:sz w:val="24"/>
-          <w:szCs w:val="24"/>
-        </w:rPr>
-        <w:t>[DESCONOCIDOS4].CHOFERES_MAYOR_RECAUDACION</w:t>
-      </w:r>
-    </w:p>
-    <w:p>
-      <w:pPr>
-        <w:rPr>
-          <w:rFonts w:ascii="Arial" w:hAnsi="Arial" w:cs="Arial"/>
-          <w:sz w:val="24"/>
-          <w:szCs w:val="24"/>
-        </w:rPr>
-      </w:pPr>
-      <w:r>
-        <w:rPr>
-          <w:rFonts w:ascii="Arial" w:hAnsi="Arial" w:cs="Arial"/>
-          <w:sz w:val="24"/>
-          <w:szCs w:val="24"/>
-        </w:rPr>
-        <w:t>[DESCONOCIDOS4].CHOFERES_VIAJE_MAS_LARGO</w:t>
-      </w:r>
-    </w:p>
-    <w:p>
-      <w:pPr>
-        <w:rPr>
-          <w:rFonts w:ascii="Arial" w:hAnsi="Arial" w:cs="Arial"/>
-          <w:sz w:val="24"/>
-          <w:szCs w:val="24"/>
-        </w:rPr>
-      </w:pPr>
-      <w:r>
-        <w:rPr>
-          <w:rFonts w:ascii="Arial" w:hAnsi="Arial" w:cs="Arial"/>
-          <w:sz w:val="24"/>
-          <w:szCs w:val="24"/>
-        </w:rPr>
-        <w:t>[DESCONOCIDOS4].CLIENTES_MAYOR_CONSUMO</w:t>
-      </w:r>
-    </w:p>
-    <w:p>
-      <w:pPr>
-        <w:rPr>
-          <w:rFonts w:ascii="Arial" w:hAnsi="Arial" w:cs="Arial"/>
-          <w:sz w:val="24"/>
-          <w:szCs w:val="24"/>
-        </w:rPr>
-      </w:pPr>
-      <w:r>
-        <w:rPr>
-          <w:rFonts w:ascii="Arial" w:hAnsi="Arial" w:cs="Arial"/>
-          <w:sz w:val="24"/>
-          <w:szCs w:val="24"/>
-        </w:rPr>
-        <w:t>[DESCONOCIDOS4].CLIENTES_MAS_VECES_MISMO_AUTO</w:t>
-      </w:r>
-    </w:p>
-    <w:p>
-      <w:pPr>
-        <w:rPr>
-          <w:rFonts w:ascii="Arial" w:hAnsi="Arial" w:cs="Arial"/>
-          <w:sz w:val="24"/>
-          <w:szCs w:val="24"/>
-        </w:rPr>
-      </w:pPr>
-      <w:r>
-        <w:rPr>
-          <w:rFonts w:ascii="Arial" w:hAnsi="Arial" w:cs="Arial"/>
-          <w:sz w:val="24"/>
-          <w:szCs w:val="24"/>
-        </w:rPr>
-        <w:t>[DESCONOCIDOS4].PRC_FACTURAR_A_CLIENTE</w:t>
-      </w:r>
-    </w:p>
-    <w:p>
-      <w:pPr>
-        <w:rPr>
-          <w:rFonts w:ascii="Arial" w:hAnsi="Arial" w:cs="Arial"/>
-          <w:sz w:val="24"/>
-          <w:szCs w:val="24"/>
-        </w:rPr>
-      </w:pPr>
-      <w:r>
-        <w:rPr>
-          <w:rFonts w:ascii="Arial" w:hAnsi="Arial" w:cs="Arial"/>
-          <w:sz w:val="24"/>
-          <w:szCs w:val="24"/>
-        </w:rPr>
-        <w:t>[DESCONOCIDOS4].PRC_INSERTAR_FACTURA</w:t>
-      </w:r>
-    </w:p>
-    <w:p>
-      <w:pPr>
-        <w:rPr>
-          <w:rFonts w:ascii="Arial" w:hAnsi="Arial" w:cs="Arial"/>
-          <w:sz w:val="24"/>
-          <w:szCs w:val="24"/>
-        </w:rPr>
-      </w:pPr>
-      <w:r>
-        <w:rPr>
-          <w:rFonts w:ascii="Arial" w:hAnsi="Arial" w:cs="Arial"/>
-          <w:sz w:val="24"/>
-          <w:szCs w:val="24"/>
-        </w:rPr>
-        <w:t>[DESCONOCIDOS4].PRC_RENDICION</w:t>
-      </w:r>
-    </w:p>
-    <w:p>
-      <w:pPr>
-        <w:rPr>
-          <w:rFonts w:ascii="Arial" w:hAnsi="Arial" w:cs="Arial"/>
-          <w:sz w:val="24"/>
-          <w:szCs w:val="24"/>
-        </w:rPr>
-      </w:pPr>
-      <w:r>
-        <w:rPr>
-          <w:rFonts w:ascii="Arial" w:hAnsi="Arial" w:cs="Arial"/>
-          <w:sz w:val="24"/>
-          <w:szCs w:val="24"/>
-        </w:rPr>
-        <w:t>[DESCONOCIDOS4].PRC_INSERTAR_RENDICION</w:t>
-      </w:r>
-    </w:p>
-    <w:p>
-      <w:pPr>
-        <w:rPr>
-          <w:rFonts w:ascii="Arial" w:hAnsi="Arial" w:cs="Arial"/>
-          <w:sz w:val="24"/>
-          <w:szCs w:val="24"/>
-        </w:rPr>
-      </w:pPr>
-      <w:r>
-        <w:rPr>
-          <w:rFonts w:ascii="Arial" w:hAnsi="Arial" w:cs="Arial"/>
-          <w:sz w:val="24"/>
-          <w:szCs w:val="24"/>
-        </w:rPr>
-        <w:t>[DESCONOCIDOS4].PRC_OBTENER_DATOS_USUARIOS</w:t>
-      </w:r>
-    </w:p>
-    <w:p>
-      <w:pPr>
-        <w:rPr>
-          <w:rFonts w:ascii="Arial" w:hAnsi="Arial" w:cs="Arial"/>
-          <w:sz w:val="24"/>
-          <w:szCs w:val="24"/>
-        </w:rPr>
-      </w:pPr>
-      <w:r>
-        <w:rPr>
-          <w:rFonts w:ascii="Arial" w:hAnsi="Arial" w:cs="Arial"/>
-          <w:sz w:val="24"/>
-          <w:szCs w:val="24"/>
-        </w:rPr>
-        <w:t>[DESCONOCIDOS4].PRC_ALTA_AUTOMOVIL_UNI_DISPO</w:t>
-      </w:r>
-    </w:p>
-    <w:p>
-      <w:pPr>
-        <w:rPr>
-          <w:rFonts w:ascii="Arial" w:hAnsi="Arial" w:cs="Arial"/>
-          <w:sz w:val="24"/>
-          <w:szCs w:val="24"/>
-        </w:rPr>
-      </w:pPr>
-      <w:r>
-        <w:rPr>
-          <w:rFonts w:ascii="Arial" w:hAnsi="Arial" w:cs="Arial"/>
-          <w:sz w:val="24"/>
-          <w:szCs w:val="24"/>
-        </w:rPr>
-        <w:t>[DESCONOCIDOS4].PRC_MODIFICACION_AUTO_DIS</w:t>
-      </w:r>
-    </w:p>
-    <w:p>
-      <w:pPr>
-        <w:rPr>
-          <w:rFonts w:ascii="Arial" w:hAnsi="Arial" w:cs="Arial"/>
-          <w:sz w:val="24"/>
-          <w:szCs w:val="24"/>
-        </w:rPr>
-      </w:pPr>
-      <w:r>
-        <w:rPr>
-          <w:rFonts w:ascii="Arial" w:hAnsi="Arial" w:cs="Arial"/>
-          <w:sz w:val="24"/>
-          <w:szCs w:val="24"/>
-        </w:rPr>
-        <w:t>[DESCONOCIDOS4].PRC_BAJA_AUTO_DIS</w:t>
-      </w:r>
-    </w:p>
-    <w:p>
-      <w:pPr>
-        <w:rPr>
-          <w:rFonts w:ascii="Arial" w:hAnsi="Arial" w:cs="Arial"/>
-          <w:sz w:val="24"/>
-          <w:szCs w:val="24"/>
         </w:rPr>
       </w:pPr>
       <w:r>
@@ -9889,7 +10219,6 @@
           <w:sz w:val="24"/>
           <w:szCs w:val="24"/>
         </w:rPr>
-        <w:lastRenderedPageBreak/>
         <w:t>[DESCONOCIDOS4].PRC_LISTADO_TURNOS_COMPLETO</w:t>
       </w:r>
     </w:p>
@@ -10129,6 +10458,23 @@
           <w:szCs w:val="24"/>
         </w:rPr>
         <w:t>[DESCONOCIDOS4].PRC_MODIFICA_ROL</w:t>
+      </w:r>
+    </w:p>
+    <w:p>
+      <w:pPr>
+        <w:rPr>
+          <w:rFonts w:ascii="Arial" w:hAnsi="Arial" w:cs="Arial"/>
+          <w:sz w:val="24"/>
+          <w:szCs w:val="24"/>
+        </w:rPr>
+      </w:pPr>
+      <w:r>
+        <w:rPr>
+          <w:rFonts w:ascii="Arial" w:hAnsi="Arial" w:cs="Arial"/>
+          <w:sz w:val="24"/>
+          <w:szCs w:val="24"/>
+        </w:rPr>
+        <w:t>[DESCONOCIDOS4].PRC_LISTA_CHOFERES_POSIBLES</w:t>
       </w:r>
     </w:p>
     <w:p>
@@ -10250,7 +10596,7 @@
                 <w:bCs/>
                 <w:noProof/>
               </w:rPr>
-              <w:t>18</w:t>
+              <w:t>19</w:t>
             </w:r>
             <w:r>
               <w:rPr>
@@ -11883,7 +12229,7 @@
   <w:abstractNum w:abstractNumId="15">
     <w:nsid w:val="4C354208"/>
     <w:multiLevelType w:val="hybridMultilevel"/>
-    <w:tmpl w:val="CD223C70"/>
+    <w:tmpl w:val="9B92C91C"/>
     <w:lvl w:ilvl="0" w:tplc="0C0A0001">
       <w:start w:val="1"/>
       <w:numFmt w:val="bullet"/>
@@ -14493,7 +14839,7 @@
   <a:extraClrSchemeLst/>
   <a:extLst>
     <a:ext uri="{05A4C25C-085E-4340-85A3-A5531E510DB2}">
-      <thm15:themeFamily xmlns:thm15="http://schemas.microsoft.com/office/thememl/2012/main" xmlns="" name="Office Theme" id="{62F939B6-93AF-4DB8-9C6B-D6C7DFDC589F}" vid="{4A3C46E8-61CC-4603-A589-7422A47A8E4A}"/>
+      <thm15:themeFamily xmlns="" xmlns:thm15="http://schemas.microsoft.com/office/thememl/2012/main" name="Office Theme" id="{62F939B6-93AF-4DB8-9C6B-D6C7DFDC589F}" vid="{4A3C46E8-61CC-4603-A589-7422A47A8E4A}"/>
     </a:ext>
   </a:extLst>
 </a:theme>
@@ -14504,7 +14850,7 @@
 </file>
 
 <file path=customXml/itemProps1.xml><?xml version="1.0" encoding="utf-8"?>
-<ds:datastoreItem xmlns:ds="http://schemas.openxmlformats.org/officeDocument/2006/customXml" ds:itemID="{9B93EA6E-8419-4A1F-ADEA-37FE15009FF3}">
+<ds:datastoreItem xmlns:ds="http://schemas.openxmlformats.org/officeDocument/2006/customXml" ds:itemID="{04CE45EF-4AE1-4742-8ED5-E58F46F0AF8C}">
   <ds:schemaRefs>
     <ds:schemaRef ds:uri="http://schemas.openxmlformats.org/officeDocument/2006/bibliography"/>
   </ds:schemaRefs>

</xml_diff>

<commit_message>
Se agrega trigger para unidas disponible
</commit_message>
<xml_diff>
--- a/Estrategia.docx
+++ b/Estrategia.docx
@@ -1522,9 +1522,8 @@
           <w:sz w:val="24"/>
           <w:szCs w:val="24"/>
         </w:rPr>
-        <w:t xml:space="preserve">Luego del análisis de la tabla maestra se detectaron tres posibles entidades, las cuales llamaremos Factura, Rendición, y Viaje. Profundizando,   luego de separar los datos en dichas entidades se encuentra la existencia de registros repetidos. Al  no contar con la suficiente información para elaborar una correcta valoración de estos registros que consideramos repetidos se decide </w:t>
-      </w:r>
-      <w:proofErr w:type="spellStart"/>
+        <w:t>Luego del análisis de la tabla maestra se detectaron tres posibles entidades, las cuales llamaremos Factura, Rendición, y Viaje. Profundizando,   luego de separar los datos en dichas entidades se encuentra la existencia de registros repetidos. Al  no contar con la suficiente información para elaborar una correcta valoración de estos registros que consideramos repetidos se decide migra</w:t>
+      </w:r>
       <w:r>
         <w:rPr>
           <w:rStyle w:val="Heading2Char"/>
@@ -1533,9 +1532,10 @@
           <w:sz w:val="24"/>
           <w:szCs w:val="24"/>
         </w:rPr>
-        <w:t>migralos</w:t>
-      </w:r>
-      <w:proofErr w:type="spellEnd"/>
+        <w:t>r</w:t>
+      </w:r>
+      <w:bookmarkStart w:id="0" w:name="_GoBack"/>
+      <w:bookmarkEnd w:id="0"/>
       <w:r>
         <w:rPr>
           <w:rStyle w:val="Heading2Char"/>
@@ -1544,7 +1544,7 @@
           <w:sz w:val="24"/>
           <w:szCs w:val="24"/>
         </w:rPr>
-        <w:t xml:space="preserve"> a 3 tablas, una para cada entidad respectivamente, </w:t>
+        <w:t xml:space="preserve">los a 3 tablas, una para cada entidad respectivamente, </w:t>
       </w:r>
       <w:r>
         <w:rPr>
@@ -8587,8 +8587,6 @@
         </w:rPr>
         <w:t>l turno, 0 por el contrario.</w:t>
       </w:r>
-      <w:bookmarkStart w:id="0" w:name="_GoBack"/>
-      <w:bookmarkEnd w:id="0"/>
     </w:p>
     <w:p>
       <w:pPr>
@@ -10596,7 +10594,7 @@
                 <w:bCs/>
                 <w:noProof/>
               </w:rPr>
-              <w:t>19</w:t>
+              <w:t>22</w:t>
             </w:r>
             <w:r>
               <w:rPr>
@@ -14850,7 +14848,7 @@
 </file>
 
 <file path=customXml/itemProps1.xml><?xml version="1.0" encoding="utf-8"?>
-<ds:datastoreItem xmlns:ds="http://schemas.openxmlformats.org/officeDocument/2006/customXml" ds:itemID="{04CE45EF-4AE1-4742-8ED5-E58F46F0AF8C}">
+<ds:datastoreItem xmlns:ds="http://schemas.openxmlformats.org/officeDocument/2006/customXml" ds:itemID="{5ED2D03F-1AB7-42C9-8D06-F4210BB46EA2}">
   <ds:schemaRefs>
     <ds:schemaRef ds:uri="http://schemas.openxmlformats.org/officeDocument/2006/bibliography"/>
   </ds:schemaRefs>

</xml_diff>

<commit_message>
Se actualiza script y estrategia
</commit_message>
<xml_diff>
--- a/Estrategia.docx
+++ b/Estrategia.docx
@@ -4062,16 +4062,7 @@
           <w:rFonts w:ascii="Arial" w:hAnsi="Arial" w:cs="Arial"/>
           <w:lang w:val="es-AR"/>
         </w:rPr>
-        <w:t xml:space="preserve">Observamos que en la tabla maestra el porcentaje de la rendición es aproximadamente el </w:t>
-      </w:r>
-      <w:bookmarkStart w:id="0" w:name="_GoBack"/>
-      <w:bookmarkEnd w:id="0"/>
-      <w:r>
-        <w:rPr>
-          <w:rFonts w:ascii="Arial" w:hAnsi="Arial" w:cs="Arial"/>
-          <w:lang w:val="es-AR"/>
-        </w:rPr>
-        <w:t>30%, así que tomamos el mismo valor.</w:t>
+        <w:t>Observamos que en la tabla maestra el porcentaje de la rendición es aproximadamente el 30%, así que tomamos el mismo valor.</w:t>
       </w:r>
     </w:p>
     <w:p>
@@ -7320,25 +7311,7 @@
         <w:rPr>
           <w:rFonts w:cstheme="minorHAnsi"/>
         </w:rPr>
-        <w:t>7</w:t>
-      </w:r>
-      <w:r>
-        <w:rPr>
-          <w:rFonts w:cstheme="minorHAnsi"/>
-        </w:rPr>
-        <w:t xml:space="preserve">. Fecha y hora de </w:t>
-      </w:r>
-      <w:r>
-        <w:rPr>
-          <w:rFonts w:cstheme="minorHAnsi"/>
-        </w:rPr>
-        <w:t>inicio</w:t>
-      </w:r>
-      <w:r>
-        <w:rPr>
-          <w:rFonts w:cstheme="minorHAnsi"/>
-        </w:rPr>
-        <w:t xml:space="preserve">: Se selecciona la hora la cual se </w:t>
+        <w:t xml:space="preserve">7. Fecha y hora de inicio: Se selecciona la hora la cual se </w:t>
       </w:r>
       <w:proofErr w:type="spellStart"/>
       <w:r>
@@ -10560,6 +10533,80 @@
           <w:rFonts w:ascii="Arial" w:hAnsi="Arial" w:cs="Arial"/>
           <w:sz w:val="24"/>
           <w:szCs w:val="24"/>
+          <w:lang w:val="en-US"/>
+        </w:rPr>
+      </w:pPr>
+      <w:r>
+        <w:rPr>
+          <w:rFonts w:ascii="Arial" w:hAnsi="Arial" w:cs="Arial"/>
+          <w:sz w:val="24"/>
+          <w:szCs w:val="24"/>
+          <w:lang w:val="en-US"/>
+        </w:rPr>
+        <w:t>[DESCONOCIDOS4].FN_DATOS_A_</w:t>
+      </w:r>
+      <w:proofErr w:type="gramStart"/>
+      <w:r>
+        <w:rPr>
+          <w:rFonts w:ascii="Arial" w:hAnsi="Arial" w:cs="Arial"/>
+          <w:sz w:val="24"/>
+          <w:szCs w:val="24"/>
+          <w:lang w:val="en-US"/>
+        </w:rPr>
+        <w:t>FACTURAR(</w:t>
+      </w:r>
+      <w:proofErr w:type="gramEnd"/>
+      <w:r>
+        <w:rPr>
+          <w:rFonts w:ascii="Arial" w:hAnsi="Arial" w:cs="Arial"/>
+          <w:sz w:val="24"/>
+          <w:szCs w:val="24"/>
+          <w:lang w:val="en-US"/>
+        </w:rPr>
+        <w:t>@CLIENTE INT , @FECHA_HASTA DATE)</w:t>
+      </w:r>
+    </w:p>
+    <w:p>
+      <w:pPr>
+        <w:pStyle w:val="ListParagraph"/>
+        <w:numPr>
+          <w:ilvl w:val="0"/>
+          <w:numId w:val="10"/>
+        </w:numPr>
+        <w:rPr>
+          <w:rFonts w:ascii="Arial" w:hAnsi="Arial" w:cs="Arial"/>
+          <w:sz w:val="24"/>
+          <w:szCs w:val="24"/>
+          <w:lang w:val="es-ES"/>
+        </w:rPr>
+      </w:pPr>
+      <w:r>
+        <w:rPr>
+          <w:rFonts w:ascii="Arial" w:hAnsi="Arial" w:cs="Arial"/>
+          <w:sz w:val="24"/>
+          <w:szCs w:val="24"/>
+          <w:lang w:val="es-ES"/>
+        </w:rPr>
+        <w:t xml:space="preserve">Recibe un cliente y una fecha </w:t>
+      </w:r>
+      <w:r>
+        <w:rPr>
+          <w:rFonts w:ascii="Arial" w:hAnsi="Arial" w:cs="Arial"/>
+          <w:sz w:val="24"/>
+          <w:szCs w:val="24"/>
+          <w:lang w:val="es-ES"/>
+        </w:rPr>
+        <w:t xml:space="preserve"> y devuelve un 1 si hay datos para facturar.</w:t>
+      </w:r>
+      <w:bookmarkStart w:id="0" w:name="_GoBack"/>
+      <w:bookmarkEnd w:id="0"/>
+    </w:p>
+    <w:p>
+      <w:pPr>
+        <w:rPr>
+          <w:rFonts w:ascii="Arial" w:hAnsi="Arial" w:cs="Arial"/>
+          <w:sz w:val="24"/>
+          <w:szCs w:val="24"/>
           <w:lang w:val="es-ES"/>
         </w:rPr>
       </w:pPr>
@@ -11352,6 +11399,7 @@
           <w:sz w:val="24"/>
           <w:szCs w:val="24"/>
         </w:rPr>
+        <w:lastRenderedPageBreak/>
         <w:t>[DESCONOCIDOS4].PRC_CARGAR_RAMA_MENU</w:t>
       </w:r>
     </w:p>
@@ -11386,457 +11434,457 @@
           <w:sz w:val="24"/>
           <w:szCs w:val="24"/>
         </w:rPr>
+        <w:t>[DESCONOCIDOS4].PRC_ACTUALIZAR_TOTAL_RENDICION</w:t>
+      </w:r>
+    </w:p>
+    <w:p>
+      <w:pPr>
+        <w:rPr>
+          <w:rFonts w:ascii="Arial" w:hAnsi="Arial" w:cs="Arial"/>
+          <w:sz w:val="24"/>
+          <w:szCs w:val="24"/>
+        </w:rPr>
+      </w:pPr>
+      <w:r>
+        <w:rPr>
+          <w:rFonts w:ascii="Arial" w:hAnsi="Arial" w:cs="Arial"/>
+          <w:sz w:val="24"/>
+          <w:szCs w:val="24"/>
+        </w:rPr>
+        <w:t>[DESCONOCIDOS4].PRC_ALTA_CLIENTE</w:t>
+      </w:r>
+    </w:p>
+    <w:p>
+      <w:pPr>
+        <w:rPr>
+          <w:rFonts w:ascii="Arial" w:hAnsi="Arial" w:cs="Arial"/>
+          <w:sz w:val="24"/>
+          <w:szCs w:val="24"/>
+        </w:rPr>
+      </w:pPr>
+      <w:r>
+        <w:rPr>
+          <w:rFonts w:ascii="Arial" w:hAnsi="Arial" w:cs="Arial"/>
+          <w:sz w:val="24"/>
+          <w:szCs w:val="24"/>
+        </w:rPr>
+        <w:t>[DESCONOCIDOS4].PRC_BAJA_CLIENTE</w:t>
+      </w:r>
+    </w:p>
+    <w:p>
+      <w:pPr>
+        <w:rPr>
+          <w:rFonts w:ascii="Arial" w:hAnsi="Arial" w:cs="Arial"/>
+          <w:sz w:val="24"/>
+          <w:szCs w:val="24"/>
+        </w:rPr>
+      </w:pPr>
+      <w:r>
+        <w:rPr>
+          <w:rFonts w:ascii="Arial" w:hAnsi="Arial" w:cs="Arial"/>
+          <w:sz w:val="24"/>
+          <w:szCs w:val="24"/>
+        </w:rPr>
+        <w:t>[DESCONOCIDOS4].PRC_MODIFICACION_CLIENTE</w:t>
+      </w:r>
+    </w:p>
+    <w:p>
+      <w:pPr>
+        <w:rPr>
+          <w:rFonts w:ascii="Arial" w:hAnsi="Arial" w:cs="Arial"/>
+          <w:sz w:val="24"/>
+          <w:szCs w:val="24"/>
+        </w:rPr>
+      </w:pPr>
+      <w:r>
+        <w:rPr>
+          <w:rFonts w:ascii="Arial" w:hAnsi="Arial" w:cs="Arial"/>
+          <w:sz w:val="24"/>
+          <w:szCs w:val="24"/>
+        </w:rPr>
+        <w:t>[DESCONOCIDOS4].PRC_BUSCAR_CLIENTES</w:t>
+      </w:r>
+    </w:p>
+    <w:p>
+      <w:pPr>
+        <w:rPr>
+          <w:rFonts w:ascii="Arial" w:hAnsi="Arial" w:cs="Arial"/>
+          <w:sz w:val="24"/>
+          <w:szCs w:val="24"/>
+        </w:rPr>
+      </w:pPr>
+      <w:r>
+        <w:rPr>
+          <w:rFonts w:ascii="Arial" w:hAnsi="Arial" w:cs="Arial"/>
+          <w:sz w:val="24"/>
+          <w:szCs w:val="24"/>
+        </w:rPr>
+        <w:t>[DESCONOCIDOS4].PRC_ALTA_CLI_DESDE_CHOFER</w:t>
+      </w:r>
+    </w:p>
+    <w:p>
+      <w:pPr>
+        <w:rPr>
+          <w:rFonts w:ascii="Arial" w:hAnsi="Arial" w:cs="Arial"/>
+          <w:sz w:val="24"/>
+          <w:szCs w:val="24"/>
+        </w:rPr>
+      </w:pPr>
+      <w:r>
+        <w:rPr>
+          <w:rFonts w:ascii="Arial" w:hAnsi="Arial" w:cs="Arial"/>
+          <w:sz w:val="24"/>
+          <w:szCs w:val="24"/>
+        </w:rPr>
+        <w:t>[DESCONOCIDOS4].PRC_ALTA_CHOFER</w:t>
+      </w:r>
+    </w:p>
+    <w:p>
+      <w:pPr>
+        <w:rPr>
+          <w:rFonts w:ascii="Arial" w:hAnsi="Arial" w:cs="Arial"/>
+          <w:sz w:val="24"/>
+          <w:szCs w:val="24"/>
+        </w:rPr>
+      </w:pPr>
+      <w:r>
+        <w:rPr>
+          <w:rFonts w:ascii="Arial" w:hAnsi="Arial" w:cs="Arial"/>
+          <w:sz w:val="24"/>
+          <w:szCs w:val="24"/>
+        </w:rPr>
+        <w:t>[DESCONOCIDOS4].PRC_BAJA_CHOFER</w:t>
+      </w:r>
+    </w:p>
+    <w:p>
+      <w:pPr>
+        <w:rPr>
+          <w:rFonts w:ascii="Arial" w:hAnsi="Arial" w:cs="Arial"/>
+          <w:sz w:val="24"/>
+          <w:szCs w:val="24"/>
+        </w:rPr>
+      </w:pPr>
+      <w:r>
+        <w:rPr>
+          <w:rFonts w:ascii="Arial" w:hAnsi="Arial" w:cs="Arial"/>
+          <w:sz w:val="24"/>
+          <w:szCs w:val="24"/>
+        </w:rPr>
+        <w:t>[DESCONOCIDOS4].PRC_MODIFICACION_CHOFER</w:t>
+      </w:r>
+    </w:p>
+    <w:p>
+      <w:pPr>
+        <w:rPr>
+          <w:rFonts w:ascii="Arial" w:hAnsi="Arial" w:cs="Arial"/>
+          <w:sz w:val="24"/>
+          <w:szCs w:val="24"/>
+        </w:rPr>
+      </w:pPr>
+      <w:r>
+        <w:rPr>
+          <w:rFonts w:ascii="Arial" w:hAnsi="Arial" w:cs="Arial"/>
+          <w:sz w:val="24"/>
+          <w:szCs w:val="24"/>
+        </w:rPr>
+        <w:t>[DESCONOCIDOS4].PRC_BUSCAR_CHOFER</w:t>
+      </w:r>
+    </w:p>
+    <w:p>
+      <w:pPr>
+        <w:rPr>
+          <w:rFonts w:ascii="Arial" w:hAnsi="Arial" w:cs="Arial"/>
+          <w:sz w:val="24"/>
+          <w:szCs w:val="24"/>
+        </w:rPr>
+      </w:pPr>
+      <w:r>
+        <w:rPr>
+          <w:rFonts w:ascii="Arial" w:hAnsi="Arial" w:cs="Arial"/>
+          <w:sz w:val="24"/>
+          <w:szCs w:val="24"/>
+        </w:rPr>
+        <w:t>[DESCONOCIDOS4].PRC_ALTA_CHOFER_DESDE_CLI</w:t>
+      </w:r>
+    </w:p>
+    <w:p>
+      <w:pPr>
+        <w:rPr>
+          <w:rFonts w:ascii="Arial" w:hAnsi="Arial" w:cs="Arial"/>
+          <w:sz w:val="24"/>
+          <w:szCs w:val="24"/>
+        </w:rPr>
+      </w:pPr>
+      <w:r>
+        <w:rPr>
+          <w:rFonts w:ascii="Arial" w:hAnsi="Arial" w:cs="Arial"/>
+          <w:sz w:val="24"/>
+          <w:szCs w:val="24"/>
+        </w:rPr>
+        <w:t>[DESCONOCIDOS4].PRC_REGISTRO_VIAJE</w:t>
+      </w:r>
+    </w:p>
+    <w:p>
+      <w:pPr>
+        <w:rPr>
+          <w:rFonts w:ascii="Arial" w:hAnsi="Arial" w:cs="Arial"/>
+          <w:sz w:val="24"/>
+          <w:szCs w:val="24"/>
+        </w:rPr>
+      </w:pPr>
+      <w:r>
+        <w:rPr>
+          <w:rFonts w:ascii="Arial" w:hAnsi="Arial" w:cs="Arial"/>
+          <w:sz w:val="24"/>
+          <w:szCs w:val="24"/>
+        </w:rPr>
+        <w:t>[DESCONOCIDOS4].PRC_ALTA_TURNO</w:t>
+      </w:r>
+    </w:p>
+    <w:p>
+      <w:pPr>
+        <w:rPr>
+          <w:rFonts w:ascii="Arial" w:hAnsi="Arial" w:cs="Arial"/>
+          <w:sz w:val="24"/>
+          <w:szCs w:val="24"/>
+        </w:rPr>
+      </w:pPr>
+      <w:r>
+        <w:rPr>
+          <w:rFonts w:ascii="Arial" w:hAnsi="Arial" w:cs="Arial"/>
+          <w:sz w:val="24"/>
+          <w:szCs w:val="24"/>
+        </w:rPr>
+        <w:t>[DESCONOCIDOS4].PRC_MODIFICACION_TURNO</w:t>
+      </w:r>
+    </w:p>
+    <w:p>
+      <w:pPr>
+        <w:rPr>
+          <w:rFonts w:ascii="Arial" w:hAnsi="Arial" w:cs="Arial"/>
+          <w:sz w:val="24"/>
+          <w:szCs w:val="24"/>
+        </w:rPr>
+      </w:pPr>
+      <w:r>
+        <w:rPr>
+          <w:rFonts w:ascii="Arial" w:hAnsi="Arial" w:cs="Arial"/>
+          <w:sz w:val="24"/>
+          <w:szCs w:val="24"/>
+        </w:rPr>
+        <w:t>[DESCONOCIDOS4].PRC_BAJA_TURNO</w:t>
+      </w:r>
+    </w:p>
+    <w:p>
+      <w:pPr>
+        <w:rPr>
+          <w:rFonts w:ascii="Arial" w:hAnsi="Arial" w:cs="Arial"/>
+          <w:sz w:val="24"/>
+          <w:szCs w:val="24"/>
+        </w:rPr>
+      </w:pPr>
+      <w:r>
+        <w:rPr>
+          <w:rFonts w:ascii="Arial" w:hAnsi="Arial" w:cs="Arial"/>
+          <w:sz w:val="24"/>
+          <w:szCs w:val="24"/>
+        </w:rPr>
+        <w:t>[DESCONOCIDOS4].PRC_LISTADO_TURNOS_DISPONIBLES</w:t>
+      </w:r>
+    </w:p>
+    <w:p>
+      <w:pPr>
+        <w:rPr>
+          <w:rFonts w:ascii="Arial" w:hAnsi="Arial" w:cs="Arial"/>
+          <w:sz w:val="24"/>
+          <w:szCs w:val="24"/>
+          <w:lang w:val="es-ES"/>
+        </w:rPr>
+      </w:pPr>
+      <w:r>
+        <w:rPr>
+          <w:rFonts w:ascii="Arial" w:hAnsi="Arial" w:cs="Arial"/>
+          <w:sz w:val="24"/>
+          <w:szCs w:val="24"/>
+          <w:lang w:val="es-ES"/>
+        </w:rPr>
+        <w:t>[DESCONOCIDOS4].PRC_ALTA_AUTOMOVIL_UNI_DISPO</w:t>
+      </w:r>
+    </w:p>
+    <w:p>
+      <w:pPr>
+        <w:rPr>
+          <w:rFonts w:ascii="Arial" w:hAnsi="Arial" w:cs="Arial"/>
+          <w:sz w:val="24"/>
+          <w:szCs w:val="24"/>
+          <w:lang w:val="es-ES"/>
+        </w:rPr>
+      </w:pPr>
+      <w:r>
+        <w:rPr>
+          <w:rFonts w:ascii="Arial" w:hAnsi="Arial" w:cs="Arial"/>
+          <w:sz w:val="24"/>
+          <w:szCs w:val="24"/>
+          <w:lang w:val="es-ES"/>
+        </w:rPr>
+        <w:t>[DESCONOCIDOS4].PRC_MODIFICACION_AUTO_DIS</w:t>
+      </w:r>
+    </w:p>
+    <w:p>
+      <w:pPr>
+        <w:rPr>
+          <w:rFonts w:ascii="Arial" w:hAnsi="Arial" w:cs="Arial"/>
+          <w:sz w:val="24"/>
+          <w:szCs w:val="24"/>
+          <w:lang w:val="es-ES"/>
+        </w:rPr>
+      </w:pPr>
+      <w:r>
+        <w:rPr>
+          <w:rFonts w:ascii="Arial" w:hAnsi="Arial" w:cs="Arial"/>
+          <w:sz w:val="24"/>
+          <w:szCs w:val="24"/>
+          <w:lang w:val="es-ES"/>
+        </w:rPr>
+        <w:t>[DESCONOCIDOS4].PRC_BAJA_AUTO_DIS</w:t>
+      </w:r>
+    </w:p>
+    <w:p>
+      <w:pPr>
+        <w:rPr>
+          <w:rFonts w:ascii="Arial" w:hAnsi="Arial" w:cs="Arial"/>
+          <w:sz w:val="24"/>
+          <w:szCs w:val="24"/>
+          <w:lang w:val="es-ES"/>
+        </w:rPr>
+      </w:pPr>
+      <w:r>
+        <w:rPr>
+          <w:rFonts w:ascii="Arial" w:hAnsi="Arial" w:cs="Arial"/>
+          <w:sz w:val="24"/>
+          <w:szCs w:val="24"/>
+          <w:lang w:val="es-ES"/>
+        </w:rPr>
+        <w:t>[DESCONOCIDOS4].PRC_LISTADO_AUTOS_DISPONIBLES</w:t>
+      </w:r>
+    </w:p>
+    <w:p>
+      <w:pPr>
+        <w:rPr>
+          <w:rFonts w:ascii="Arial" w:hAnsi="Arial" w:cs="Arial"/>
+          <w:sz w:val="24"/>
+          <w:szCs w:val="24"/>
+        </w:rPr>
+      </w:pPr>
+      <w:r>
+        <w:rPr>
+          <w:rFonts w:ascii="Arial" w:hAnsi="Arial" w:cs="Arial"/>
+          <w:sz w:val="24"/>
+          <w:szCs w:val="24"/>
+        </w:rPr>
+        <w:t>[DESCONOCIDOS4].PRC_LISTADO_UNI_DISPONIBLE</w:t>
+      </w:r>
+    </w:p>
+    <w:p>
+      <w:pPr>
+        <w:rPr>
+          <w:rFonts w:ascii="Arial" w:hAnsi="Arial" w:cs="Arial"/>
+          <w:sz w:val="24"/>
+          <w:szCs w:val="24"/>
+        </w:rPr>
+      </w:pPr>
+      <w:r>
+        <w:rPr>
+          <w:rFonts w:ascii="Arial" w:hAnsi="Arial" w:cs="Arial"/>
+          <w:sz w:val="24"/>
+          <w:szCs w:val="24"/>
+        </w:rPr>
+        <w:t>[DESCONOCIDOS4].PRC_VALIDAR_USUARIO</w:t>
+      </w:r>
+    </w:p>
+    <w:p>
+      <w:pPr>
+        <w:rPr>
+          <w:rFonts w:ascii="Arial" w:hAnsi="Arial" w:cs="Arial"/>
+          <w:sz w:val="24"/>
+          <w:szCs w:val="24"/>
+        </w:rPr>
+      </w:pPr>
+      <w:r>
+        <w:rPr>
+          <w:rFonts w:ascii="Arial" w:hAnsi="Arial" w:cs="Arial"/>
+          <w:sz w:val="24"/>
+          <w:szCs w:val="24"/>
+        </w:rPr>
+        <w:t>[DESCONOCIDOS4].PRC_OBTENER_MENU_X_ROL</w:t>
+      </w:r>
+    </w:p>
+    <w:p>
+      <w:pPr>
+        <w:rPr>
+          <w:rFonts w:ascii="Arial" w:hAnsi="Arial" w:cs="Arial"/>
+          <w:sz w:val="24"/>
+          <w:szCs w:val="24"/>
+        </w:rPr>
+      </w:pPr>
+      <w:r>
+        <w:rPr>
+          <w:rFonts w:ascii="Arial" w:hAnsi="Arial" w:cs="Arial"/>
+          <w:sz w:val="24"/>
+          <w:szCs w:val="24"/>
+        </w:rPr>
+        <w:t>[DESCONOCIDOS4].CHOFERES_MAYOR_RECAUDACION</w:t>
+      </w:r>
+    </w:p>
+    <w:p>
+      <w:pPr>
+        <w:rPr>
+          <w:rFonts w:ascii="Arial" w:hAnsi="Arial" w:cs="Arial"/>
+          <w:sz w:val="24"/>
+          <w:szCs w:val="24"/>
+        </w:rPr>
+      </w:pPr>
+      <w:r>
+        <w:rPr>
+          <w:rFonts w:ascii="Arial" w:hAnsi="Arial" w:cs="Arial"/>
+          <w:sz w:val="24"/>
+          <w:szCs w:val="24"/>
+        </w:rPr>
+        <w:t>[DESCONOCIDOS4].CHOFERES_VIAJE_MAS_LARGO</w:t>
+      </w:r>
+    </w:p>
+    <w:p>
+      <w:pPr>
+        <w:rPr>
+          <w:rFonts w:ascii="Arial" w:hAnsi="Arial" w:cs="Arial"/>
+          <w:sz w:val="24"/>
+          <w:szCs w:val="24"/>
+        </w:rPr>
+      </w:pPr>
+      <w:r>
+        <w:rPr>
+          <w:rFonts w:ascii="Arial" w:hAnsi="Arial" w:cs="Arial"/>
+          <w:sz w:val="24"/>
+          <w:szCs w:val="24"/>
+        </w:rPr>
+        <w:t>[DESCONOCIDOS4].CLIENTES_MAYOR_CONSUMO</w:t>
+      </w:r>
+    </w:p>
+    <w:p>
+      <w:pPr>
+        <w:rPr>
+          <w:rFonts w:ascii="Arial" w:hAnsi="Arial" w:cs="Arial"/>
+          <w:sz w:val="24"/>
+          <w:szCs w:val="24"/>
+        </w:rPr>
+      </w:pPr>
+      <w:r>
+        <w:rPr>
+          <w:rFonts w:ascii="Arial" w:hAnsi="Arial" w:cs="Arial"/>
+          <w:sz w:val="24"/>
+          <w:szCs w:val="24"/>
+        </w:rPr>
         <w:lastRenderedPageBreak/>
-        <w:t>[DESCONOCIDOS4].PRC_ACTUALIZAR_TOTAL_RENDICION</w:t>
-      </w:r>
-    </w:p>
-    <w:p>
-      <w:pPr>
-        <w:rPr>
-          <w:rFonts w:ascii="Arial" w:hAnsi="Arial" w:cs="Arial"/>
-          <w:sz w:val="24"/>
-          <w:szCs w:val="24"/>
-        </w:rPr>
-      </w:pPr>
-      <w:r>
-        <w:rPr>
-          <w:rFonts w:ascii="Arial" w:hAnsi="Arial" w:cs="Arial"/>
-          <w:sz w:val="24"/>
-          <w:szCs w:val="24"/>
-        </w:rPr>
-        <w:t>[DESCONOCIDOS4].PRC_ALTA_CLIENTE</w:t>
-      </w:r>
-    </w:p>
-    <w:p>
-      <w:pPr>
-        <w:rPr>
-          <w:rFonts w:ascii="Arial" w:hAnsi="Arial" w:cs="Arial"/>
-          <w:sz w:val="24"/>
-          <w:szCs w:val="24"/>
-        </w:rPr>
-      </w:pPr>
-      <w:r>
-        <w:rPr>
-          <w:rFonts w:ascii="Arial" w:hAnsi="Arial" w:cs="Arial"/>
-          <w:sz w:val="24"/>
-          <w:szCs w:val="24"/>
-        </w:rPr>
-        <w:t>[DESCONOCIDOS4].PRC_BAJA_CLIENTE</w:t>
-      </w:r>
-    </w:p>
-    <w:p>
-      <w:pPr>
-        <w:rPr>
-          <w:rFonts w:ascii="Arial" w:hAnsi="Arial" w:cs="Arial"/>
-          <w:sz w:val="24"/>
-          <w:szCs w:val="24"/>
-        </w:rPr>
-      </w:pPr>
-      <w:r>
-        <w:rPr>
-          <w:rFonts w:ascii="Arial" w:hAnsi="Arial" w:cs="Arial"/>
-          <w:sz w:val="24"/>
-          <w:szCs w:val="24"/>
-        </w:rPr>
-        <w:t>[DESCONOCIDOS4].PRC_MODIFICACION_CLIENTE</w:t>
-      </w:r>
-    </w:p>
-    <w:p>
-      <w:pPr>
-        <w:rPr>
-          <w:rFonts w:ascii="Arial" w:hAnsi="Arial" w:cs="Arial"/>
-          <w:sz w:val="24"/>
-          <w:szCs w:val="24"/>
-        </w:rPr>
-      </w:pPr>
-      <w:r>
-        <w:rPr>
-          <w:rFonts w:ascii="Arial" w:hAnsi="Arial" w:cs="Arial"/>
-          <w:sz w:val="24"/>
-          <w:szCs w:val="24"/>
-        </w:rPr>
-        <w:t>[DESCONOCIDOS4].PRC_BUSCAR_CLIENTES</w:t>
-      </w:r>
-    </w:p>
-    <w:p>
-      <w:pPr>
-        <w:rPr>
-          <w:rFonts w:ascii="Arial" w:hAnsi="Arial" w:cs="Arial"/>
-          <w:sz w:val="24"/>
-          <w:szCs w:val="24"/>
-        </w:rPr>
-      </w:pPr>
-      <w:r>
-        <w:rPr>
-          <w:rFonts w:ascii="Arial" w:hAnsi="Arial" w:cs="Arial"/>
-          <w:sz w:val="24"/>
-          <w:szCs w:val="24"/>
-        </w:rPr>
-        <w:t>[DESCONOCIDOS4].PRC_ALTA_CLI_DESDE_CHOFER</w:t>
-      </w:r>
-    </w:p>
-    <w:p>
-      <w:pPr>
-        <w:rPr>
-          <w:rFonts w:ascii="Arial" w:hAnsi="Arial" w:cs="Arial"/>
-          <w:sz w:val="24"/>
-          <w:szCs w:val="24"/>
-        </w:rPr>
-      </w:pPr>
-      <w:r>
-        <w:rPr>
-          <w:rFonts w:ascii="Arial" w:hAnsi="Arial" w:cs="Arial"/>
-          <w:sz w:val="24"/>
-          <w:szCs w:val="24"/>
-        </w:rPr>
-        <w:t>[DESCONOCIDOS4].PRC_ALTA_CHOFER</w:t>
-      </w:r>
-    </w:p>
-    <w:p>
-      <w:pPr>
-        <w:rPr>
-          <w:rFonts w:ascii="Arial" w:hAnsi="Arial" w:cs="Arial"/>
-          <w:sz w:val="24"/>
-          <w:szCs w:val="24"/>
-        </w:rPr>
-      </w:pPr>
-      <w:r>
-        <w:rPr>
-          <w:rFonts w:ascii="Arial" w:hAnsi="Arial" w:cs="Arial"/>
-          <w:sz w:val="24"/>
-          <w:szCs w:val="24"/>
-        </w:rPr>
-        <w:t>[DESCONOCIDOS4].PRC_BAJA_CHOFER</w:t>
-      </w:r>
-    </w:p>
-    <w:p>
-      <w:pPr>
-        <w:rPr>
-          <w:rFonts w:ascii="Arial" w:hAnsi="Arial" w:cs="Arial"/>
-          <w:sz w:val="24"/>
-          <w:szCs w:val="24"/>
-        </w:rPr>
-      </w:pPr>
-      <w:r>
-        <w:rPr>
-          <w:rFonts w:ascii="Arial" w:hAnsi="Arial" w:cs="Arial"/>
-          <w:sz w:val="24"/>
-          <w:szCs w:val="24"/>
-        </w:rPr>
-        <w:t>[DESCONOCIDOS4].PRC_MODIFICACION_CHOFER</w:t>
-      </w:r>
-    </w:p>
-    <w:p>
-      <w:pPr>
-        <w:rPr>
-          <w:rFonts w:ascii="Arial" w:hAnsi="Arial" w:cs="Arial"/>
-          <w:sz w:val="24"/>
-          <w:szCs w:val="24"/>
-        </w:rPr>
-      </w:pPr>
-      <w:r>
-        <w:rPr>
-          <w:rFonts w:ascii="Arial" w:hAnsi="Arial" w:cs="Arial"/>
-          <w:sz w:val="24"/>
-          <w:szCs w:val="24"/>
-        </w:rPr>
-        <w:t>[DESCONOCIDOS4].PRC_BUSCAR_CHOFER</w:t>
-      </w:r>
-    </w:p>
-    <w:p>
-      <w:pPr>
-        <w:rPr>
-          <w:rFonts w:ascii="Arial" w:hAnsi="Arial" w:cs="Arial"/>
-          <w:sz w:val="24"/>
-          <w:szCs w:val="24"/>
-        </w:rPr>
-      </w:pPr>
-      <w:r>
-        <w:rPr>
-          <w:rFonts w:ascii="Arial" w:hAnsi="Arial" w:cs="Arial"/>
-          <w:sz w:val="24"/>
-          <w:szCs w:val="24"/>
-        </w:rPr>
-        <w:t>[DESCONOCIDOS4].PRC_ALTA_CHOFER_DESDE_CLI</w:t>
-      </w:r>
-    </w:p>
-    <w:p>
-      <w:pPr>
-        <w:rPr>
-          <w:rFonts w:ascii="Arial" w:hAnsi="Arial" w:cs="Arial"/>
-          <w:sz w:val="24"/>
-          <w:szCs w:val="24"/>
-        </w:rPr>
-      </w:pPr>
-      <w:r>
-        <w:rPr>
-          <w:rFonts w:ascii="Arial" w:hAnsi="Arial" w:cs="Arial"/>
-          <w:sz w:val="24"/>
-          <w:szCs w:val="24"/>
-        </w:rPr>
-        <w:t>[DESCONOCIDOS4].PRC_REGISTRO_VIAJE</w:t>
-      </w:r>
-    </w:p>
-    <w:p>
-      <w:pPr>
-        <w:rPr>
-          <w:rFonts w:ascii="Arial" w:hAnsi="Arial" w:cs="Arial"/>
-          <w:sz w:val="24"/>
-          <w:szCs w:val="24"/>
-        </w:rPr>
-      </w:pPr>
-      <w:r>
-        <w:rPr>
-          <w:rFonts w:ascii="Arial" w:hAnsi="Arial" w:cs="Arial"/>
-          <w:sz w:val="24"/>
-          <w:szCs w:val="24"/>
-        </w:rPr>
-        <w:t>[DESCONOCIDOS4].PRC_ALTA_TURNO</w:t>
-      </w:r>
-    </w:p>
-    <w:p>
-      <w:pPr>
-        <w:rPr>
-          <w:rFonts w:ascii="Arial" w:hAnsi="Arial" w:cs="Arial"/>
-          <w:sz w:val="24"/>
-          <w:szCs w:val="24"/>
-        </w:rPr>
-      </w:pPr>
-      <w:r>
-        <w:rPr>
-          <w:rFonts w:ascii="Arial" w:hAnsi="Arial" w:cs="Arial"/>
-          <w:sz w:val="24"/>
-          <w:szCs w:val="24"/>
-        </w:rPr>
-        <w:t>[DESCONOCIDOS4].PRC_MODIFICACION_TURNO</w:t>
-      </w:r>
-    </w:p>
-    <w:p>
-      <w:pPr>
-        <w:rPr>
-          <w:rFonts w:ascii="Arial" w:hAnsi="Arial" w:cs="Arial"/>
-          <w:sz w:val="24"/>
-          <w:szCs w:val="24"/>
-        </w:rPr>
-      </w:pPr>
-      <w:r>
-        <w:rPr>
-          <w:rFonts w:ascii="Arial" w:hAnsi="Arial" w:cs="Arial"/>
-          <w:sz w:val="24"/>
-          <w:szCs w:val="24"/>
-        </w:rPr>
-        <w:t>[DESCONOCIDOS4].PRC_BAJA_TURNO</w:t>
-      </w:r>
-    </w:p>
-    <w:p>
-      <w:pPr>
-        <w:rPr>
-          <w:rFonts w:ascii="Arial" w:hAnsi="Arial" w:cs="Arial"/>
-          <w:sz w:val="24"/>
-          <w:szCs w:val="24"/>
-        </w:rPr>
-      </w:pPr>
-      <w:r>
-        <w:rPr>
-          <w:rFonts w:ascii="Arial" w:hAnsi="Arial" w:cs="Arial"/>
-          <w:sz w:val="24"/>
-          <w:szCs w:val="24"/>
-        </w:rPr>
-        <w:t>[DESCONOCIDOS4].PRC_LISTADO_TURNOS_DISPONIBLES</w:t>
-      </w:r>
-    </w:p>
-    <w:p>
-      <w:pPr>
-        <w:rPr>
-          <w:rFonts w:ascii="Arial" w:hAnsi="Arial" w:cs="Arial"/>
-          <w:sz w:val="24"/>
-          <w:szCs w:val="24"/>
-          <w:lang w:val="es-ES"/>
-        </w:rPr>
-      </w:pPr>
-      <w:r>
-        <w:rPr>
-          <w:rFonts w:ascii="Arial" w:hAnsi="Arial" w:cs="Arial"/>
-          <w:sz w:val="24"/>
-          <w:szCs w:val="24"/>
-          <w:lang w:val="es-ES"/>
-        </w:rPr>
-        <w:t>[DESCONOCIDOS4].PRC_ALTA_AUTOMOVIL_UNI_DISPO</w:t>
-      </w:r>
-    </w:p>
-    <w:p>
-      <w:pPr>
-        <w:rPr>
-          <w:rFonts w:ascii="Arial" w:hAnsi="Arial" w:cs="Arial"/>
-          <w:sz w:val="24"/>
-          <w:szCs w:val="24"/>
-          <w:lang w:val="es-ES"/>
-        </w:rPr>
-      </w:pPr>
-      <w:r>
-        <w:rPr>
-          <w:rFonts w:ascii="Arial" w:hAnsi="Arial" w:cs="Arial"/>
-          <w:sz w:val="24"/>
-          <w:szCs w:val="24"/>
-          <w:lang w:val="es-ES"/>
-        </w:rPr>
-        <w:t>[DESCONOCIDOS4].PRC_MODIFICACION_AUTO_DIS</w:t>
-      </w:r>
-    </w:p>
-    <w:p>
-      <w:pPr>
-        <w:rPr>
-          <w:rFonts w:ascii="Arial" w:hAnsi="Arial" w:cs="Arial"/>
-          <w:sz w:val="24"/>
-          <w:szCs w:val="24"/>
-          <w:lang w:val="es-ES"/>
-        </w:rPr>
-      </w:pPr>
-      <w:r>
-        <w:rPr>
-          <w:rFonts w:ascii="Arial" w:hAnsi="Arial" w:cs="Arial"/>
-          <w:sz w:val="24"/>
-          <w:szCs w:val="24"/>
-          <w:lang w:val="es-ES"/>
-        </w:rPr>
-        <w:t>[DESCONOCIDOS4].PRC_BAJA_AUTO_DIS</w:t>
-      </w:r>
-    </w:p>
-    <w:p>
-      <w:pPr>
-        <w:rPr>
-          <w:rFonts w:ascii="Arial" w:hAnsi="Arial" w:cs="Arial"/>
-          <w:sz w:val="24"/>
-          <w:szCs w:val="24"/>
-          <w:lang w:val="es-ES"/>
-        </w:rPr>
-      </w:pPr>
-      <w:r>
-        <w:rPr>
-          <w:rFonts w:ascii="Arial" w:hAnsi="Arial" w:cs="Arial"/>
-          <w:sz w:val="24"/>
-          <w:szCs w:val="24"/>
-          <w:lang w:val="es-ES"/>
-        </w:rPr>
-        <w:t>[DESCONOCIDOS4].PRC_LISTADO_AUTOS_DISPONIBLES</w:t>
-      </w:r>
-    </w:p>
-    <w:p>
-      <w:pPr>
-        <w:rPr>
-          <w:rFonts w:ascii="Arial" w:hAnsi="Arial" w:cs="Arial"/>
-          <w:sz w:val="24"/>
-          <w:szCs w:val="24"/>
-        </w:rPr>
-      </w:pPr>
-      <w:r>
-        <w:rPr>
-          <w:rFonts w:ascii="Arial" w:hAnsi="Arial" w:cs="Arial"/>
-          <w:sz w:val="24"/>
-          <w:szCs w:val="24"/>
-        </w:rPr>
-        <w:t>[DESCONOCIDOS4].PRC_LISTADO_UNI_DISPONIBLE</w:t>
-      </w:r>
-    </w:p>
-    <w:p>
-      <w:pPr>
-        <w:rPr>
-          <w:rFonts w:ascii="Arial" w:hAnsi="Arial" w:cs="Arial"/>
-          <w:sz w:val="24"/>
-          <w:szCs w:val="24"/>
-        </w:rPr>
-      </w:pPr>
-      <w:r>
-        <w:rPr>
-          <w:rFonts w:ascii="Arial" w:hAnsi="Arial" w:cs="Arial"/>
-          <w:sz w:val="24"/>
-          <w:szCs w:val="24"/>
-        </w:rPr>
-        <w:t>[DESCONOCIDOS4].PRC_VALIDAR_USUARIO</w:t>
-      </w:r>
-    </w:p>
-    <w:p>
-      <w:pPr>
-        <w:rPr>
-          <w:rFonts w:ascii="Arial" w:hAnsi="Arial" w:cs="Arial"/>
-          <w:sz w:val="24"/>
-          <w:szCs w:val="24"/>
-        </w:rPr>
-      </w:pPr>
-      <w:r>
-        <w:rPr>
-          <w:rFonts w:ascii="Arial" w:hAnsi="Arial" w:cs="Arial"/>
-          <w:sz w:val="24"/>
-          <w:szCs w:val="24"/>
-        </w:rPr>
-        <w:t>[DESCONOCIDOS4].PRC_OBTENER_MENU_X_ROL</w:t>
-      </w:r>
-    </w:p>
-    <w:p>
-      <w:pPr>
-        <w:rPr>
-          <w:rFonts w:ascii="Arial" w:hAnsi="Arial" w:cs="Arial"/>
-          <w:sz w:val="24"/>
-          <w:szCs w:val="24"/>
-        </w:rPr>
-      </w:pPr>
-      <w:r>
-        <w:rPr>
-          <w:rFonts w:ascii="Arial" w:hAnsi="Arial" w:cs="Arial"/>
-          <w:sz w:val="24"/>
-          <w:szCs w:val="24"/>
-        </w:rPr>
-        <w:t>[DESCONOCIDOS4].CHOFERES_MAYOR_RECAUDACION</w:t>
-      </w:r>
-    </w:p>
-    <w:p>
-      <w:pPr>
-        <w:rPr>
-          <w:rFonts w:ascii="Arial" w:hAnsi="Arial" w:cs="Arial"/>
-          <w:sz w:val="24"/>
-          <w:szCs w:val="24"/>
-        </w:rPr>
-      </w:pPr>
-      <w:r>
-        <w:rPr>
-          <w:rFonts w:ascii="Arial" w:hAnsi="Arial" w:cs="Arial"/>
-          <w:sz w:val="24"/>
-          <w:szCs w:val="24"/>
-        </w:rPr>
-        <w:t>[DESCONOCIDOS4].CHOFERES_VIAJE_MAS_LARGO</w:t>
-      </w:r>
-    </w:p>
-    <w:p>
-      <w:pPr>
-        <w:rPr>
-          <w:rFonts w:ascii="Arial" w:hAnsi="Arial" w:cs="Arial"/>
-          <w:sz w:val="24"/>
-          <w:szCs w:val="24"/>
-        </w:rPr>
-      </w:pPr>
-      <w:r>
-        <w:rPr>
-          <w:rFonts w:ascii="Arial" w:hAnsi="Arial" w:cs="Arial"/>
-          <w:sz w:val="24"/>
-          <w:szCs w:val="24"/>
-        </w:rPr>
-        <w:t>[DESCONOCIDOS4].CLIENTES_MAYOR_CONSUMO</w:t>
-      </w:r>
-    </w:p>
-    <w:p>
-      <w:pPr>
-        <w:rPr>
-          <w:rFonts w:ascii="Arial" w:hAnsi="Arial" w:cs="Arial"/>
-          <w:sz w:val="24"/>
-          <w:szCs w:val="24"/>
-        </w:rPr>
-      </w:pPr>
-      <w:r>
-        <w:rPr>
-          <w:rFonts w:ascii="Arial" w:hAnsi="Arial" w:cs="Arial"/>
-          <w:sz w:val="24"/>
-          <w:szCs w:val="24"/>
-        </w:rPr>
         <w:t>[DESCONOCIDOS4].CLIENTES_MAS_VECES_MISMO_AUTO</w:t>
       </w:r>
     </w:p>
@@ -11871,7 +11919,6 @@
           <w:sz w:val="24"/>
           <w:szCs w:val="24"/>
         </w:rPr>
-        <w:lastRenderedPageBreak/>
         <w:t>[DESCONOCIDOS4].PRC_INSERTAR_FACTURA</w:t>
       </w:r>
     </w:p>
@@ -12419,7 +12466,7 @@
                 <w:bCs/>
                 <w:noProof/>
               </w:rPr>
-              <w:t>10</w:t>
+              <w:t>23</w:t>
             </w:r>
             <w:r>
               <w:rPr>
@@ -12464,7 +12511,7 @@
                 <w:bCs/>
                 <w:noProof/>
               </w:rPr>
-              <w:t>26</w:t>
+              <w:t>27</w:t>
             </w:r>
             <w:r>
               <w:rPr>
@@ -14052,7 +14099,7 @@
   <w:abstractNum w:abstractNumId="15">
     <w:nsid w:val="4C354208"/>
     <w:multiLevelType w:val="hybridMultilevel"/>
-    <w:tmpl w:val="9B92C91C"/>
+    <w:tmpl w:val="E0AE0D76"/>
     <w:lvl w:ilvl="0" w:tplc="0C0A0001">
       <w:start w:val="1"/>
       <w:numFmt w:val="bullet"/>
@@ -16754,7 +16801,7 @@
   <a:extraClrSchemeLst/>
   <a:extLst>
     <a:ext uri="{05A4C25C-085E-4340-85A3-A5531E510DB2}">
-      <thm15:themeFamily xmlns="" xmlns:thm15="http://schemas.microsoft.com/office/thememl/2012/main" name="Office Theme" id="{62F939B6-93AF-4DB8-9C6B-D6C7DFDC589F}" vid="{4A3C46E8-61CC-4603-A589-7422A47A8E4A}"/>
+      <thm15:themeFamily xmlns:thm15="http://schemas.microsoft.com/office/thememl/2012/main" xmlns="" name="Office Theme" id="{62F939B6-93AF-4DB8-9C6B-D6C7DFDC589F}" vid="{4A3C46E8-61CC-4603-A589-7422A47A8E4A}"/>
     </a:ext>
   </a:extLst>
 </a:theme>
@@ -16765,7 +16812,7 @@
 </file>
 
 <file path=customXml/itemProps1.xml><?xml version="1.0" encoding="utf-8"?>
-<ds:datastoreItem xmlns:ds="http://schemas.openxmlformats.org/officeDocument/2006/customXml" ds:itemID="{5255E8A4-FBA5-4008-9D5A-F6F814F22A42}">
+<ds:datastoreItem xmlns:ds="http://schemas.openxmlformats.org/officeDocument/2006/customXml" ds:itemID="{C4EAF4B0-D583-422B-B610-0D4C113F585D}">
   <ds:schemaRefs>
     <ds:schemaRef ds:uri="http://schemas.openxmlformats.org/officeDocument/2006/bibliography"/>
   </ds:schemaRefs>

</xml_diff>